<commit_message>
Project report updated and added
</commit_message>
<xml_diff>
--- a/Report/Adaptive Vehicle Lighting Control Report.docx
+++ b/Report/Adaptive Vehicle Lighting Control Report.docx
@@ -1451,7 +1451,19 @@
         <w:rPr>
           <w:color w:val="4D5154" w:themeColor="text1" w:themeTint="BF"/>
         </w:rPr>
-        <w:t>State of the Art-------------------------------------------4</w:t>
+        <w:t>State of the Art-------------------------------------------</w:t>
+      </w:r>
+      <w:r>
+        <w:rPr>
+          <w:color w:val="4D5154" w:themeColor="text1" w:themeTint="BF"/>
+        </w:rPr>
+        <w:t>------------</w:t>
+      </w:r>
+      <w:r>
+        <w:rPr>
+          <w:color w:val="4D5154" w:themeColor="text1" w:themeTint="BF"/>
+        </w:rPr>
+        <w:t>4</w:t>
       </w:r>
     </w:p>
     <w:p>
@@ -1471,6 +1483,12 @@
         <w:rPr>
           <w:color w:val="4D5154" w:themeColor="text1" w:themeTint="BF"/>
         </w:rPr>
+        <w:t>------------</w:t>
+      </w:r>
+      <w:r>
+        <w:rPr>
+          <w:color w:val="4D5154" w:themeColor="text1" w:themeTint="BF"/>
+        </w:rPr>
         <w:t>4</w:t>
       </w:r>
     </w:p>
@@ -1503,7 +1521,19 @@
         <w:rPr>
           <w:color w:val="4D5154" w:themeColor="text1" w:themeTint="BF"/>
         </w:rPr>
-        <w:t>4W1H: ---------------------------------------------------9</w:t>
+        <w:t>4W1H: ---------------------------------------------------</w:t>
+      </w:r>
+      <w:r>
+        <w:rPr>
+          <w:color w:val="4D5154" w:themeColor="text1" w:themeTint="BF"/>
+        </w:rPr>
+        <w:t>-----------</w:t>
+      </w:r>
+      <w:r>
+        <w:rPr>
+          <w:color w:val="4D5154" w:themeColor="text1" w:themeTint="BF"/>
+        </w:rPr>
+        <w:t>5</w:t>
       </w:r>
     </w:p>
     <w:p>
@@ -1517,7 +1547,25 @@
         <w:rPr>
           <w:color w:val="4D5154" w:themeColor="text1" w:themeTint="BF"/>
         </w:rPr>
-        <w:t>5. SWOT Analysis: -----------------------------------------12</w:t>
+        <w:t>5. SWOT Analysis: ----------------------------------</w:t>
+      </w:r>
+      <w:r>
+        <w:rPr>
+          <w:color w:val="4D5154" w:themeColor="text1" w:themeTint="BF"/>
+        </w:rPr>
+        <w:t>------------</w:t>
+      </w:r>
+      <w:r>
+        <w:rPr>
+          <w:color w:val="4D5154" w:themeColor="text1" w:themeTint="BF"/>
+        </w:rPr>
+        <w:t>-----</w:t>
+      </w:r>
+      <w:r>
+        <w:rPr>
+          <w:color w:val="4D5154" w:themeColor="text1" w:themeTint="BF"/>
+        </w:rPr>
+        <w:t>7</w:t>
       </w:r>
     </w:p>
     <w:p>
@@ -1555,7 +1603,25 @@
         <w:rPr>
           <w:color w:val="4D5154" w:themeColor="text1" w:themeTint="BF"/>
         </w:rPr>
-        <w:t>------------------------------------12</w:t>
+        <w:t>-------------------</w:t>
+      </w:r>
+      <w:r>
+        <w:rPr>
+          <w:color w:val="4D5154" w:themeColor="text1" w:themeTint="BF"/>
+        </w:rPr>
+        <w:t>------------</w:t>
+      </w:r>
+      <w:r>
+        <w:rPr>
+          <w:color w:val="4D5154" w:themeColor="text1" w:themeTint="BF"/>
+        </w:rPr>
+        <w:t>--------------</w:t>
+      </w:r>
+      <w:r>
+        <w:rPr>
+          <w:color w:val="4D5154" w:themeColor="text1" w:themeTint="BF"/>
+        </w:rPr>
+        <w:t>8</w:t>
       </w:r>
     </w:p>
     <w:p>
@@ -1571,7 +1637,19 @@
           <w:color w:val="4D5154" w:themeColor="text1" w:themeTint="BF"/>
         </w:rPr>
         <w:br/>
-        <w:t>B. Stakeholder’s Requirements: -------------------------------19</w:t>
+        <w:t>B. Stakeholder’s Requirements: -----------------</w:t>
+      </w:r>
+      <w:r>
+        <w:rPr>
+          <w:color w:val="4D5154" w:themeColor="text1" w:themeTint="BF"/>
+        </w:rPr>
+        <w:t>------------</w:t>
+      </w:r>
+      <w:r>
+        <w:rPr>
+          <w:color w:val="4D5154" w:themeColor="text1" w:themeTint="BF"/>
+        </w:rPr>
+        <w:t>----------9</w:t>
       </w:r>
     </w:p>
     <w:p>
@@ -1596,7 +1674,25 @@
         <w:rPr>
           <w:color w:val="4D5154" w:themeColor="text1" w:themeTint="BF"/>
         </w:rPr>
-        <w:t>: --------------------------20</w:t>
+        <w:t>: ----------</w:t>
+      </w:r>
+      <w:r>
+        <w:rPr>
+          <w:color w:val="4D5154" w:themeColor="text1" w:themeTint="BF"/>
+        </w:rPr>
+        <w:t>------------</w:t>
+      </w:r>
+      <w:r>
+        <w:rPr>
+          <w:color w:val="4D5154" w:themeColor="text1" w:themeTint="BF"/>
+        </w:rPr>
+        <w:t>-------</w:t>
+      </w:r>
+      <w:r>
+        <w:rPr>
+          <w:color w:val="4D5154" w:themeColor="text1" w:themeTint="BF"/>
+        </w:rPr>
+        <w:t>10</w:t>
       </w:r>
     </w:p>
     <w:p>
@@ -1615,25 +1711,13 @@
         <w:rPr>
           <w:color w:val="4D5154" w:themeColor="text1" w:themeTint="BF"/>
         </w:rPr>
-        <w:t>MATLAB and Simulink skills implemented:</w:t>
+        <w:t>Working Methodology----------------------------------------------</w:t>
       </w:r>
       <w:r>
         <w:rPr>
           <w:color w:val="4D5154" w:themeColor="text1" w:themeTint="BF"/>
         </w:rPr>
-        <w:t xml:space="preserve"> </w:t>
-      </w:r>
-      <w:r>
-        <w:rPr>
-          <w:color w:val="4D5154" w:themeColor="text1" w:themeTint="BF"/>
-        </w:rPr>
-        <w:t>---------------------</w:t>
-      </w:r>
-      <w:r>
-        <w:rPr>
-          <w:color w:val="4D5154" w:themeColor="text1" w:themeTint="BF"/>
-        </w:rPr>
-        <w:t>25</w:t>
+        <w:t>17</w:t>
       </w:r>
     </w:p>
     <w:p>
@@ -1652,7 +1736,31 @@
         <w:rPr>
           <w:color w:val="4D5154" w:themeColor="text1" w:themeTint="BF"/>
         </w:rPr>
-        <w:t>Test plan for testing the features standalone: --------------29</w:t>
+        <w:t>MATLAB and Simulink skills implemented:</w:t>
+      </w:r>
+      <w:r>
+        <w:rPr>
+          <w:color w:val="4D5154" w:themeColor="text1" w:themeTint="BF"/>
+        </w:rPr>
+        <w:t xml:space="preserve"> </w:t>
+      </w:r>
+      <w:r>
+        <w:rPr>
+          <w:color w:val="4D5154" w:themeColor="text1" w:themeTint="BF"/>
+        </w:rPr>
+        <w:t>--------------------</w:t>
+      </w:r>
+      <w:r>
+        <w:rPr>
+          <w:color w:val="4D5154" w:themeColor="text1" w:themeTint="BF"/>
+        </w:rPr>
+        <w:t>2</w:t>
+      </w:r>
+      <w:r>
+        <w:rPr>
+          <w:color w:val="4D5154" w:themeColor="text1" w:themeTint="BF"/>
+        </w:rPr>
+        <w:t>1</w:t>
       </w:r>
     </w:p>
     <w:p>
@@ -1671,7 +1779,62 @@
         <w:rPr>
           <w:color w:val="4D5154" w:themeColor="text1" w:themeTint="BF"/>
         </w:rPr>
-        <w:t>References----------------------------------------------------52</w:t>
+        <w:t>Test plan for testing the features standalone: --</w:t>
+      </w:r>
+      <w:r>
+        <w:rPr>
+          <w:color w:val="4D5154" w:themeColor="text1" w:themeTint="BF"/>
+        </w:rPr>
+        <w:t>------------</w:t>
+      </w:r>
+      <w:r>
+        <w:rPr>
+          <w:color w:val="4D5154" w:themeColor="text1" w:themeTint="BF"/>
+        </w:rPr>
+        <w:t>--2</w:t>
+      </w:r>
+      <w:r>
+        <w:rPr>
+          <w:color w:val="4D5154" w:themeColor="text1" w:themeTint="BF"/>
+        </w:rPr>
+        <w:t>6</w:t>
+      </w:r>
+    </w:p>
+    <w:p>
+      <w:pPr>
+        <w:pStyle w:val="ListParagraph"/>
+        <w:numPr>
+          <w:ilvl w:val="0"/>
+          <w:numId w:val="5"/>
+        </w:numPr>
+        <w:spacing w:after="160" w:line="259" w:lineRule="auto"/>
+        <w:rPr>
+          <w:color w:val="4D5154" w:themeColor="text1" w:themeTint="BF"/>
+        </w:rPr>
+      </w:pPr>
+      <w:r>
+        <w:rPr>
+          <w:color w:val="4D5154" w:themeColor="text1" w:themeTint="BF"/>
+        </w:rPr>
+        <w:t>References-------------------------------------------</w:t>
+      </w:r>
+      <w:r>
+        <w:rPr>
+          <w:color w:val="4D5154" w:themeColor="text1" w:themeTint="BF"/>
+        </w:rPr>
+        <w:t>------------</w:t>
+      </w:r>
+      <w:r>
+        <w:rPr>
+          <w:color w:val="4D5154" w:themeColor="text1" w:themeTint="BF"/>
+        </w:rPr>
+        <w:t>-------2</w:t>
+      </w:r>
+      <w:r>
+        <w:rPr>
+          <w:color w:val="4D5154" w:themeColor="text1" w:themeTint="BF"/>
+        </w:rPr>
+        <w:t>8</w:t>
       </w:r>
     </w:p>
     <w:p>
@@ -1739,6 +1902,193 @@
         <w:t>:</w:t>
       </w:r>
     </w:p>
+    <w:p/>
+    <w:p>
+      <w:pPr>
+        <w:ind w:left="720"/>
+      </w:pPr>
+      <w:r>
+        <w:t xml:space="preserve">Now days the no. of vehicle on road is increasing drastically and no. of accidents on road also increases. Especially at night most of the accidents are occurred due to dazzling of </w:t>
+      </w:r>
+      <w:r>
+        <w:t>vehicle lights. Therefore, a</w:t>
+      </w:r>
+      <w:r>
+        <w:t xml:space="preserve">daptive </w:t>
+      </w:r>
+      <w:r>
+        <w:t>vehicle</w:t>
+      </w:r>
+      <w:r>
+        <w:t xml:space="preserve"> lighting system becomes more and more popular today. Not only in combustion engine vehicles, but also in some of those new model electric vehicles. </w:t>
+      </w:r>
+      <w:r>
+        <w:t xml:space="preserve">Adaptive lighting system is a system which automatically controls the fog light, tail light and headlight of the car as per requirement for better utilization of </w:t>
+      </w:r>
+      <w:r>
+        <w:t>lights</w:t>
+      </w:r>
+      <w:r>
+        <w:t xml:space="preserve"> and increasing the safety by reducing the human control. </w:t>
+      </w:r>
+    </w:p>
+    <w:p>
+      <w:pPr>
+        <w:ind w:left="720"/>
+      </w:pPr>
+    </w:p>
+    <w:p>
+      <w:pPr>
+        <w:ind w:left="720"/>
+      </w:pPr>
+      <w:r>
+        <w:t xml:space="preserve">The headlight during the night travel plays a major role. While driving there may be an irritating situation due to the headlight lamp focus from the opposite vehicle. It </w:t>
+      </w:r>
+      <w:r>
+        <w:t>leads</w:t>
+      </w:r>
+      <w:r>
+        <w:t xml:space="preserve"> to accidents. </w:t>
+      </w:r>
+      <w:r>
+        <w:t>In current practice, to control headlight beam manually by using switch this is place on the steering column. Use of manual dipper control is not done by most of the drivers due to many reasons because the operation of dipper control switch is hundreds of times at night driving. Other reason is the driver wants to pay more attention to the steering control instead of to dipper the head light beam.</w:t>
+      </w:r>
+      <w:r>
+        <w:t xml:space="preserve"> </w:t>
+      </w:r>
+      <w:r>
+        <w:t>Thus,</w:t>
+      </w:r>
+      <w:r>
+        <w:t xml:space="preserve"> proposed system provides the driver better visualization of road and obstacles to drive safely</w:t>
+      </w:r>
+      <w:r>
+        <w:t xml:space="preserve"> by automatically controlling the direction and intensity of each light</w:t>
+      </w:r>
+      <w:r>
+        <w:t xml:space="preserve">. </w:t>
+      </w:r>
+    </w:p>
+    <w:p>
+      <w:pPr>
+        <w:ind w:left="720"/>
+      </w:pPr>
+    </w:p>
+    <w:p>
+      <w:pPr>
+        <w:ind w:left="720"/>
+      </w:pPr>
+      <w:r>
+        <w:t>Adaptive headlights are an active safety feature designed to make driving at night or in low-light conditions safer by increasing visibility around curves and over hills. When driving around a bend in the road, standard headlights continue to shine straight ahead, illuminating the side of the road and leaving the road ahead of you in the dark. Adaptive headlights, on the other hand, turn their beams according to your steering input so that the vehicle</w:t>
+      </w:r>
+      <w:r>
+        <w:t>’</w:t>
+      </w:r>
+      <w:r>
+        <w:t>s actual path is lit up.</w:t>
+      </w:r>
+    </w:p>
+    <w:p>
+      <w:pPr>
+        <w:ind w:left="720"/>
+      </w:pPr>
+    </w:p>
+    <w:p>
+      <w:pPr>
+        <w:ind w:left="720"/>
+      </w:pPr>
+      <w:r>
+        <w:t>Similarly, when a vehicle with standard headlights crests a hill, the headlight beams temporarily point upwards towards the sky. This makes it difficult for drivers to see the road ahead and for oncoming motorists to see the driver approaching. In contrast, adaptive headlights use a self-levelling system t</w:t>
+      </w:r>
+      <w:r>
+        <w:t xml:space="preserve">urns </w:t>
+      </w:r>
+      <w:r>
+        <w:t xml:space="preserve">the light beam </w:t>
+      </w:r>
+      <w:r>
+        <w:t>towards required direction</w:t>
+      </w:r>
+      <w:r>
+        <w:t>, according to the position of the vehicle.</w:t>
+      </w:r>
+    </w:p>
+    <w:p>
+      <w:pPr>
+        <w:ind w:left="720"/>
+      </w:pPr>
+    </w:p>
+    <w:p>
+      <w:pPr>
+        <w:ind w:left="720"/>
+      </w:pPr>
+      <w:r>
+        <w:t>A car</w:t>
+      </w:r>
+      <w:r>
+        <w:t>’</w:t>
+      </w:r>
+      <w:r>
+        <w:t>s fog lights are intended to help it be seen in conditions when visibility is less than 100m. Fog lights don</w:t>
+      </w:r>
+      <w:r>
+        <w:t>’</w:t>
+      </w:r>
+      <w:r>
+        <w:t>t help you see further up the road in fog.</w:t>
+      </w:r>
+      <w:r>
+        <w:t xml:space="preserve"> </w:t>
+      </w:r>
+      <w:r>
+        <w:t xml:space="preserve">Fog lights are usually operated by a separate switch from the main light controls. Some cars use buttons to activate them - one for the rear, one for the front (where front fog lights are fitted) - while others feature a collar on the </w:t>
+      </w:r>
+      <w:r>
+        <w:lastRenderedPageBreak/>
+        <w:t>light stalk that you turn back and forth to turn them on. Some cars use the rotary light switch control to activate them - simply pull the switch towards you, and the fog lights will come on.</w:t>
+      </w:r>
+      <w:r>
+        <w:t xml:space="preserve"> </w:t>
+      </w:r>
+      <w:r>
+        <w:t>Fog lights are designed to be used when visibility is severely restricted, chiefly by fog, but also in other poor visibility conditions such as snow or heavy rain.</w:t>
+      </w:r>
+      <w:r>
+        <w:t xml:space="preserve"> </w:t>
+      </w:r>
+      <w:r>
+        <w:t>They should only be used when your car's main lights won't be enough to make you visible to other road users.</w:t>
+      </w:r>
+      <w:r>
+        <w:t xml:space="preserve"> </w:t>
+      </w:r>
+    </w:p>
+    <w:p>
+      <w:pPr>
+        <w:ind w:left="720"/>
+      </w:pPr>
+    </w:p>
+    <w:p>
+      <w:pPr>
+        <w:ind w:left="720"/>
+      </w:pPr>
+      <w:r>
+        <w:t>Tail lights are red lights on the back of a vehicle. They are turned on whenever the head lights are on. When stopping, the tail lights have a bright red appearance compared to a dimmer red appearance when the vehicle is in motion.</w:t>
+      </w:r>
+    </w:p>
+    <w:p/>
+    <w:p>
+      <w:pPr>
+        <w:ind w:left="720"/>
+      </w:pPr>
+      <w:r>
+        <w:t>Adaptive headlights are still a relatively new safety technology, so there is limited data about their effectiveness. However, the Insurance Institute for Highway Safety (IIHS) in the United States has defined crashes where adaptive headlights would be relevant as all night-time front-to-rear collisions, single-driver, and same-direction side-swipe collisions. The IIHS also limited the group of relevant crashes to those that occurred while the driver was negotiating a curve. Given this, the IIHS estimates that adaptive headlights could have helped in 143,000 crashes in the United States in 2008, including 31,000 that resulted in injury and 2,553 that were fatal (IIHS 2008)</w:t>
+      </w:r>
+      <w:r>
+        <w:t>.</w:t>
+      </w:r>
+    </w:p>
+    <w:p/>
     <w:p>
       <w:pPr>
         <w:pStyle w:val="Heading1"/>
@@ -1755,6 +2105,12 @@
           <w:b w:val="0"/>
         </w:rPr>
         <w:t>4W1H</w:t>
+      </w:r>
+      <w:r>
+        <w:rPr>
+          <w:b w:val="0"/>
+        </w:rPr>
+        <w:t>:</w:t>
       </w:r>
     </w:p>
     <w:p/>
@@ -2082,14 +2438,6 @@
     </w:p>
     <w:p>
       <w:pPr>
-        <w:rPr>
-          <w:b/>
-          <w:color w:val="000000"/>
-        </w:rPr>
-      </w:pPr>
-    </w:p>
-    <w:p>
-      <w:pPr>
         <w:pStyle w:val="NormalWeb"/>
         <w:shd w:val="clear" w:color="auto" w:fill="FFFFFF"/>
         <w:spacing w:before="0" w:beforeAutospacing="0" w:after="0" w:afterAutospacing="0"/>
@@ -2141,21 +2489,6 @@
       <w:r>
         <w:t>When car engine is on, Auto control mode is selected and darkness is detected by LDR system activates to control lights automatically</w:t>
       </w:r>
-    </w:p>
-    <w:p/>
-    <w:p>
-      <w:pPr>
-        <w:ind w:left="360"/>
-      </w:pPr>
-    </w:p>
-    <w:p>
-      <w:pPr>
-        <w:pStyle w:val="Heading1"/>
-        <w:ind w:left="1800"/>
-        <w:rPr>
-          <w:b w:val="0"/>
-        </w:rPr>
-      </w:pPr>
     </w:p>
     <w:p>
       <w:pPr>
@@ -2172,6 +2505,7 @@
         <w:rPr>
           <w:b w:val="0"/>
         </w:rPr>
+        <w:lastRenderedPageBreak/>
         <w:t xml:space="preserve">SWOT Analysis </w:t>
       </w:r>
     </w:p>
@@ -2248,6 +2582,47 @@
                 <w:szCs w:val="24"/>
               </w:rPr>
               <w:t>Save driver’s time.</w:t>
+            </w:r>
+          </w:p>
+          <w:p>
+            <w:pPr>
+              <w:pStyle w:val="ListParagraph"/>
+              <w:numPr>
+                <w:ilvl w:val="0"/>
+                <w:numId w:val="11"/>
+              </w:numPr>
+              <w:spacing w:before="240" w:line="276" w:lineRule="auto"/>
+              <w:rPr>
+                <w:szCs w:val="24"/>
+              </w:rPr>
+            </w:pPr>
+            <w:r>
+              <w:rPr>
+                <w:szCs w:val="24"/>
+              </w:rPr>
+              <w:t>Driver don’t change the lights frequently manually to focus on steering more, which results in improper lighting for driving. This challenge is overcome by this adaptive lighting system.</w:t>
+            </w:r>
+          </w:p>
+          <w:p>
+            <w:pPr>
+              <w:pStyle w:val="ListParagraph"/>
+              <w:numPr>
+                <w:ilvl w:val="0"/>
+                <w:numId w:val="11"/>
+              </w:numPr>
+              <w:spacing w:before="240" w:line="276" w:lineRule="auto"/>
+              <w:rPr>
+                <w:szCs w:val="24"/>
+              </w:rPr>
+            </w:pPr>
+            <w:r>
+              <w:t>While driving there may be an irritating situation due to the headlight lamp focus from the opposite vehicle</w:t>
+            </w:r>
+            <w:r>
+              <w:t xml:space="preserve"> which is reduced by controlling intensity of light automatically</w:t>
+            </w:r>
+            <w:r>
+              <w:t>.</w:t>
             </w:r>
           </w:p>
           <w:p>
@@ -2349,6 +2724,37 @@
               <w:t>In extreme conditions, heavy dirt and grime on the ultrasonic sensors reduce their effectiveness but can be easily remedied by wiping clean the sensors</w:t>
             </w:r>
           </w:p>
+          <w:p>
+            <w:pPr>
+              <w:pStyle w:val="ListParagraph"/>
+              <w:numPr>
+                <w:ilvl w:val="0"/>
+                <w:numId w:val="12"/>
+              </w:numPr>
+              <w:spacing w:before="240" w:line="276" w:lineRule="auto"/>
+              <w:rPr>
+                <w:szCs w:val="24"/>
+              </w:rPr>
+            </w:pPr>
+            <w:r>
+              <w:rPr>
+                <w:rFonts w:cs="Arial"/>
+                <w:color w:val="000000"/>
+                <w:szCs w:val="24"/>
+                <w:shd w:val="clear" w:color="auto" w:fill="FFFFFF"/>
+              </w:rPr>
+              <w:t>System will work only when auto mode is turned on</w:t>
+            </w:r>
+          </w:p>
+          <w:p>
+            <w:pPr>
+              <w:pStyle w:val="ListParagraph"/>
+              <w:spacing w:before="240" w:line="276" w:lineRule="auto"/>
+              <w:rPr>
+                <w:szCs w:val="24"/>
+              </w:rPr>
+            </w:pPr>
+          </w:p>
         </w:tc>
       </w:tr>
       <w:tr>
@@ -2383,21 +2789,53 @@
               <w:pStyle w:val="ListParagraph"/>
               <w:numPr>
                 <w:ilvl w:val="0"/>
-                <w:numId w:val="13"/>
+                <w:numId w:val="33"/>
               </w:numPr>
-              <w:spacing w:before="240" w:line="276" w:lineRule="auto"/>
-              <w:rPr>
-                <w:szCs w:val="24"/>
-              </w:rPr>
             </w:pPr>
             <w:r>
-              <w:rPr>
-                <w:rFonts w:cs="Arial"/>
-                <w:color w:val="000000"/>
-                <w:szCs w:val="24"/>
-                <w:shd w:val="clear" w:color="auto" w:fill="FFFFFF"/>
-              </w:rPr>
-              <w:t xml:space="preserve">Small camera can be mounted in a protected area on the rear of the car. </w:t>
+              <w:t>For simplicity</w:t>
+            </w:r>
+            <w:r>
+              <w:t xml:space="preserve">, </w:t>
+            </w:r>
+            <w:r>
+              <w:t xml:space="preserve">it is </w:t>
+            </w:r>
+            <w:r>
+              <w:t>assum</w:t>
+            </w:r>
+            <w:r>
+              <w:t>ed that</w:t>
+            </w:r>
+            <w:r>
+              <w:t xml:space="preserve"> the pitch of the vehicle remains horizontal and velocity of vehicle remains constant.</w:t>
+            </w:r>
+            <w:r>
+              <w:t xml:space="preserve"> System can be modified to work beyond this assumption.</w:t>
+            </w:r>
+          </w:p>
+          <w:p>
+            <w:pPr>
+              <w:pStyle w:val="ListParagraph"/>
+              <w:numPr>
+                <w:ilvl w:val="0"/>
+                <w:numId w:val="33"/>
+              </w:numPr>
+            </w:pPr>
+            <w:r>
+              <w:t>Auto leveling of adaptive headlight can be done by using yaw sensor</w:t>
+            </w:r>
+          </w:p>
+          <w:p>
+            <w:pPr>
+              <w:pStyle w:val="ListParagraph"/>
+              <w:numPr>
+                <w:ilvl w:val="0"/>
+                <w:numId w:val="33"/>
+              </w:numPr>
+            </w:pPr>
+            <w:r>
+              <w:t xml:space="preserve">Automatic Brake light, in cabin lights feature can be added. </w:t>
             </w:r>
           </w:p>
           <w:p>
@@ -2467,11 +2905,21 @@
           <w:p>
             <w:pPr>
               <w:pStyle w:val="ListParagraph"/>
+              <w:numPr>
+                <w:ilvl w:val="0"/>
+                <w:numId w:val="12"/>
+              </w:numPr>
               <w:spacing w:before="240" w:line="276" w:lineRule="auto"/>
               <w:rPr>
                 <w:szCs w:val="24"/>
               </w:rPr>
             </w:pPr>
+            <w:r>
+              <w:rPr>
+                <w:szCs w:val="24"/>
+              </w:rPr>
+              <w:t>Humidity sensor can detect false humidity even if few water droplets drops on sensor surface.</w:t>
+            </w:r>
           </w:p>
         </w:tc>
       </w:tr>
@@ -2530,9 +2978,11 @@
     </w:p>
     <w:p>
       <w:pPr>
-        <w:pStyle w:val="Heading1"/>
-        <w:ind w:left="1080"/>
-      </w:pPr>
+        <w:spacing w:after="200"/>
+      </w:pPr>
+      <w:r>
+        <w:br w:type="page"/>
+      </w:r>
     </w:p>
     <w:p>
       <w:pPr>
@@ -2543,6 +2993,7 @@
         </w:numPr>
       </w:pPr>
       <w:r>
+        <w:lastRenderedPageBreak/>
         <w:t>Stakeholder’s Requirements</w:t>
       </w:r>
     </w:p>
@@ -2930,27 +3381,6 @@
     </w:tbl>
     <w:p>
       <w:pPr>
-        <w:pStyle w:val="Heading1"/>
-        <w:ind w:left="1080"/>
-      </w:pPr>
-    </w:p>
-    <w:p>
-      <w:pPr>
-        <w:pStyle w:val="Heading2"/>
-      </w:pPr>
-    </w:p>
-    <w:p>
-      <w:pPr>
-        <w:pStyle w:val="Heading2"/>
-      </w:pPr>
-    </w:p>
-    <w:p>
-      <w:pPr>
-        <w:pStyle w:val="Heading1"/>
-      </w:pPr>
-    </w:p>
-    <w:p>
-      <w:pPr>
         <w:spacing w:after="200"/>
         <w:rPr>
           <w:rFonts w:asciiTheme="majorHAnsi" w:eastAsia="Times New Roman" w:hAnsiTheme="majorHAnsi" w:cs="Times New Roman"/>
@@ -4128,25 +4558,734 @@
           <w:szCs w:val="24"/>
         </w:rPr>
       </w:pPr>
-    </w:p>
-    <w:p>
-      <w:pPr>
-        <w:spacing w:after="200"/>
+      <w:r>
         <w:rPr>
           <w:rFonts w:asciiTheme="majorHAnsi" w:eastAsia="Times New Roman" w:hAnsiTheme="majorHAnsi" w:cs="Times New Roman"/>
           <w:b/>
           <w:sz w:val="48"/>
           <w:szCs w:val="24"/>
         </w:rPr>
-      </w:pPr>
-      <w:r>
+        <w:br w:type="page"/>
+      </w:r>
+    </w:p>
+    <w:p>
+      <w:pPr>
+        <w:pStyle w:val="ListParagraph"/>
+        <w:numPr>
+          <w:ilvl w:val="0"/>
+          <w:numId w:val="34"/>
+        </w:numPr>
+        <w:spacing w:after="200"/>
         <w:rPr>
           <w:rFonts w:asciiTheme="majorHAnsi" w:eastAsia="Times New Roman" w:hAnsiTheme="majorHAnsi" w:cs="Times New Roman"/>
           <w:b/>
           <w:sz w:val="48"/>
           <w:szCs w:val="24"/>
         </w:rPr>
-        <w:t xml:space="preserve">D. MATLAB and Simulink Skills Implemented </w:t>
+      </w:pPr>
+      <w:r>
+        <w:rPr>
+          <w:rFonts w:asciiTheme="majorHAnsi" w:eastAsia="Times New Roman" w:hAnsiTheme="majorHAnsi" w:cs="Times New Roman"/>
+          <w:b/>
+          <w:sz w:val="48"/>
+          <w:szCs w:val="24"/>
+        </w:rPr>
+        <w:lastRenderedPageBreak/>
+        <w:t>Working Methodology</w:t>
+      </w:r>
+    </w:p>
+    <w:p>
+      <w:pPr>
+        <w:pStyle w:val="Heading2"/>
+        <w:numPr>
+          <w:ilvl w:val="0"/>
+          <w:numId w:val="35"/>
+        </w:numPr>
+      </w:pPr>
+      <w:r>
+        <w:t>Adaptive Headlight Control system</w:t>
+      </w:r>
+    </w:p>
+    <w:p/>
+    <w:p>
+      <w:pPr>
+        <w:jc w:val="center"/>
+      </w:pPr>
+      <w:r>
+        <w:rPr>
+          <w:noProof/>
+        </w:rPr>
+        <w:drawing>
+          <wp:inline distT="0" distB="0" distL="0" distR="0" wp14:anchorId="4581C591" wp14:editId="634763FB">
+            <wp:extent cx="3360964" cy="1882140"/>
+            <wp:effectExtent l="0" t="0" r="0" b="3810"/>
+            <wp:docPr id="33" name="Picture 33" descr="Desktop wallpaper headlight, glow, smoke, dark, car, hd image, picture,  background, dcdace"/>
+            <wp:cNvGraphicFramePr>
+              <a:graphicFrameLocks xmlns:a="http://schemas.openxmlformats.org/drawingml/2006/main" noChangeAspect="1"/>
+            </wp:cNvGraphicFramePr>
+            <a:graphic xmlns:a="http://schemas.openxmlformats.org/drawingml/2006/main">
+              <a:graphicData uri="http://schemas.openxmlformats.org/drawingml/2006/picture">
+                <pic:pic xmlns:pic="http://schemas.openxmlformats.org/drawingml/2006/picture">
+                  <pic:nvPicPr>
+                    <pic:cNvPr id="0" name="Picture 3" descr="Desktop wallpaper headlight, glow, smoke, dark, car, hd image, picture,  background, dcdace"/>
+                    <pic:cNvPicPr>
+                      <a:picLocks noChangeAspect="1" noChangeArrowheads="1"/>
+                    </pic:cNvPicPr>
+                  </pic:nvPicPr>
+                  <pic:blipFill>
+                    <a:blip r:embed="rId27">
+                      <a:extLst>
+                        <a:ext uri="{28A0092B-C50C-407E-A947-70E740481C1C}">
+                          <a14:useLocalDpi xmlns:a14="http://schemas.microsoft.com/office/drawing/2010/main" val="0"/>
+                        </a:ext>
+                      </a:extLst>
+                    </a:blip>
+                    <a:srcRect/>
+                    <a:stretch>
+                      <a:fillRect/>
+                    </a:stretch>
+                  </pic:blipFill>
+                  <pic:spPr bwMode="auto">
+                    <a:xfrm>
+                      <a:off x="0" y="0"/>
+                      <a:ext cx="3390613" cy="1898743"/>
+                    </a:xfrm>
+                    <a:prstGeom prst="rect">
+                      <a:avLst/>
+                    </a:prstGeom>
+                    <a:noFill/>
+                    <a:ln>
+                      <a:noFill/>
+                    </a:ln>
+                  </pic:spPr>
+                </pic:pic>
+              </a:graphicData>
+            </a:graphic>
+          </wp:inline>
+        </w:drawing>
+      </w:r>
+    </w:p>
+    <w:p>
+      <w:pPr>
+        <w:jc w:val="center"/>
+      </w:pPr>
+      <w:r>
+        <w:t>Fig. Car Headlight</w:t>
+      </w:r>
+    </w:p>
+    <w:p>
+      <w:pPr>
+        <w:jc w:val="center"/>
+      </w:pPr>
+    </w:p>
+    <w:p>
+      <w:pPr>
+        <w:ind w:left="720"/>
+      </w:pPr>
+      <w:r>
+        <w:t xml:space="preserve">High beam from the headlight causes a dangerous situation during night driving. It causes temporary blindness for the drivers that may lead to collision or sometimes it may lead to accident. Pedestrian crossing the road may get hurt. Almost 30% of accidents occurring due to headlight glare. When enough streetlights are available, there is no need of headlight beam with such high intensity. This project helps to automatically control the headlight glare in motor vehicles. Here, the headlight beam is reduced in the vehicle according to the intensity of light from the opposite vehicle. </w:t>
+      </w:r>
+    </w:p>
+    <w:p>
+      <w:pPr>
+        <w:ind w:left="720"/>
+      </w:pPr>
+    </w:p>
+    <w:p>
+      <w:pPr>
+        <w:ind w:left="720"/>
+      </w:pPr>
+      <w:r>
+        <w:t>Adaptive headlight systems are made up of several subcomponents that are monitored and controlled by an electronic control unit (ECU).</w:t>
+      </w:r>
+      <w:r>
+        <w:t xml:space="preserve"> It includes:</w:t>
+      </w:r>
+    </w:p>
+    <w:p>
+      <w:pPr>
+        <w:pStyle w:val="ListParagraph"/>
+        <w:numPr>
+          <w:ilvl w:val="0"/>
+          <w:numId w:val="31"/>
+        </w:numPr>
+      </w:pPr>
+      <w:r>
+        <w:t>A steering input sensor that monitors the angle of the steering wheel</w:t>
+      </w:r>
+    </w:p>
+    <w:p>
+      <w:pPr>
+        <w:pStyle w:val="ListParagraph"/>
+        <w:numPr>
+          <w:ilvl w:val="0"/>
+          <w:numId w:val="31"/>
+        </w:numPr>
+      </w:pPr>
+      <w:r>
+        <w:t>LDR Sensors to detect light present</w:t>
+      </w:r>
+    </w:p>
+    <w:p>
+      <w:pPr>
+        <w:pStyle w:val="ListParagraph"/>
+        <w:numPr>
+          <w:ilvl w:val="0"/>
+          <w:numId w:val="31"/>
+        </w:numPr>
+      </w:pPr>
+      <w:r>
+        <w:t>Ultrasonic sensor for measuring the distance of other coming vehicles in opposite direction</w:t>
+      </w:r>
+    </w:p>
+    <w:p>
+      <w:pPr>
+        <w:pStyle w:val="ListParagraph"/>
+        <w:numPr>
+          <w:ilvl w:val="0"/>
+          <w:numId w:val="31"/>
+        </w:numPr>
+      </w:pPr>
+      <w:r>
+        <w:t>small motors attached to each headlight.</w:t>
+      </w:r>
+    </w:p>
+    <w:p>
+      <w:pPr>
+        <w:ind w:left="1080"/>
+      </w:pPr>
+    </w:p>
+    <w:p>
+      <w:pPr>
+        <w:ind w:left="1080"/>
+      </w:pPr>
+      <w:r>
+        <w:t>Headlight direction control system turns the headlight by specified angle according to the steering position input from sensor. When steering turn in left direction headlight also turns into same direction to illuminate the road ahead, it works similarly in right direction also.</w:t>
+      </w:r>
+    </w:p>
+    <w:p>
+      <w:pPr>
+        <w:ind w:left="1080"/>
+      </w:pPr>
+      <w:r>
+        <w:t>The control method for the headlight including the distance of the on-coming vehicle, illumination in the vicinity and the decision of to use high or low beam. The model is built according to the Finite State Machine theory of stateflow block and Simulink to make complex logic relationship clearer.</w:t>
+      </w:r>
+    </w:p>
+    <w:p>
+      <w:pPr>
+        <w:ind w:left="1080"/>
+      </w:pPr>
+    </w:p>
+    <w:p>
+      <w:pPr>
+        <w:ind w:left="1080"/>
+        <w:jc w:val="center"/>
+      </w:pPr>
+      <w:r>
+        <w:rPr>
+          <w:noProof/>
+        </w:rPr>
+        <w:lastRenderedPageBreak/>
+        <w:drawing>
+          <wp:inline distT="0" distB="0" distL="0" distR="0" wp14:anchorId="13FB48A5" wp14:editId="06467C7C">
+            <wp:extent cx="3719195" cy="2223319"/>
+            <wp:effectExtent l="0" t="0" r="0" b="5715"/>
+            <wp:docPr id="35" name="Picture 35" descr="Upgraded Headlight Output and Beam Patterns"/>
+            <wp:cNvGraphicFramePr>
+              <a:graphicFrameLocks xmlns:a="http://schemas.openxmlformats.org/drawingml/2006/main" noChangeAspect="1"/>
+            </wp:cNvGraphicFramePr>
+            <a:graphic xmlns:a="http://schemas.openxmlformats.org/drawingml/2006/main">
+              <a:graphicData uri="http://schemas.openxmlformats.org/drawingml/2006/picture">
+                <pic:pic xmlns:pic="http://schemas.openxmlformats.org/drawingml/2006/picture">
+                  <pic:nvPicPr>
+                    <pic:cNvPr id="0" name="Picture 7" descr="Upgraded Headlight Output and Beam Patterns"/>
+                    <pic:cNvPicPr>
+                      <a:picLocks noChangeAspect="1" noChangeArrowheads="1"/>
+                    </pic:cNvPicPr>
+                  </pic:nvPicPr>
+                  <pic:blipFill>
+                    <a:blip r:embed="rId28">
+                      <a:extLst>
+                        <a:ext uri="{28A0092B-C50C-407E-A947-70E740481C1C}">
+                          <a14:useLocalDpi xmlns:a14="http://schemas.microsoft.com/office/drawing/2010/main" val="0"/>
+                        </a:ext>
+                      </a:extLst>
+                    </a:blip>
+                    <a:srcRect/>
+                    <a:stretch>
+                      <a:fillRect/>
+                    </a:stretch>
+                  </pic:blipFill>
+                  <pic:spPr bwMode="auto">
+                    <a:xfrm>
+                      <a:off x="0" y="0"/>
+                      <a:ext cx="3767083" cy="2251946"/>
+                    </a:xfrm>
+                    <a:prstGeom prst="rect">
+                      <a:avLst/>
+                    </a:prstGeom>
+                    <a:noFill/>
+                    <a:ln>
+                      <a:noFill/>
+                    </a:ln>
+                  </pic:spPr>
+                </pic:pic>
+              </a:graphicData>
+            </a:graphic>
+          </wp:inline>
+        </w:drawing>
+      </w:r>
+    </w:p>
+    <w:p>
+      <w:pPr>
+        <w:ind w:left="1080"/>
+        <w:jc w:val="center"/>
+      </w:pPr>
+      <w:r>
+        <w:t>Fig. High beam and low beam pattern of headlight</w:t>
+      </w:r>
+    </w:p>
+    <w:p>
+      <w:pPr>
+        <w:ind w:left="1080"/>
+      </w:pPr>
+    </w:p>
+    <w:p>
+      <w:pPr>
+        <w:ind w:left="1080"/>
+      </w:pPr>
+      <w:r>
+        <w:t xml:space="preserve">Four criteria </w:t>
+      </w:r>
+      <w:r>
+        <w:t>have</w:t>
+      </w:r>
+      <w:r>
+        <w:t xml:space="preserve"> been considered to the reference the logic for headlight control which is Distance Signal, Street Lamp Sensor signal, Front Light Reflection Sensor signal and Speed Signal. These criteria will be used to calculate the logic control of the high beam and low beam of the automatic Headlight System. The result for activating the system is related to the Distance Sensor. Assuming that a half-sinusoid source is the signal generated by the ultrasonic sensor as the distance signal. The distance transducer converts 0-50 meters to 0-5 volt. </w:t>
+      </w:r>
+    </w:p>
+    <w:p>
+      <w:pPr>
+        <w:ind w:left="1080"/>
+      </w:pPr>
+    </w:p>
+    <w:p>
+      <w:pPr>
+        <w:ind w:left="1080"/>
+      </w:pPr>
+    </w:p>
+    <w:p>
+      <w:pPr>
+        <w:ind w:left="1080"/>
+        <w:jc w:val="center"/>
+      </w:pPr>
+      <w:r>
+        <w:rPr>
+          <w:noProof/>
+        </w:rPr>
+        <w:drawing>
+          <wp:inline distT="0" distB="0" distL="0" distR="0" wp14:anchorId="4E0C7A36" wp14:editId="69041943">
+            <wp:extent cx="4053840" cy="4053840"/>
+            <wp:effectExtent l="0" t="0" r="3810" b="3810"/>
+            <wp:docPr id="34" name="Picture 34" descr="China High Brightness 8000lm Multi Color 12V 24V Hi-Low Beam Fanless LED  Headlight H4 LED Car Headlight Photos &amp; Pictures - Made-in-china.com"/>
+            <wp:cNvGraphicFramePr>
+              <a:graphicFrameLocks xmlns:a="http://schemas.openxmlformats.org/drawingml/2006/main" noChangeAspect="1"/>
+            </wp:cNvGraphicFramePr>
+            <a:graphic xmlns:a="http://schemas.openxmlformats.org/drawingml/2006/main">
+              <a:graphicData uri="http://schemas.openxmlformats.org/drawingml/2006/picture">
+                <pic:pic xmlns:pic="http://schemas.openxmlformats.org/drawingml/2006/picture">
+                  <pic:nvPicPr>
+                    <pic:cNvPr id="0" name="Picture 5" descr="China High Brightness 8000lm Multi Color 12V 24V Hi-Low Beam Fanless LED  Headlight H4 LED Car Headlight Photos &amp; Pictures - Made-in-china.com"/>
+                    <pic:cNvPicPr>
+                      <a:picLocks noChangeAspect="1" noChangeArrowheads="1"/>
+                    </pic:cNvPicPr>
+                  </pic:nvPicPr>
+                  <pic:blipFill>
+                    <a:blip r:embed="rId29" cstate="print">
+                      <a:extLst>
+                        <a:ext uri="{28A0092B-C50C-407E-A947-70E740481C1C}">
+                          <a14:useLocalDpi xmlns:a14="http://schemas.microsoft.com/office/drawing/2010/main" val="0"/>
+                        </a:ext>
+                      </a:extLst>
+                    </a:blip>
+                    <a:srcRect/>
+                    <a:stretch>
+                      <a:fillRect/>
+                    </a:stretch>
+                  </pic:blipFill>
+                  <pic:spPr bwMode="auto">
+                    <a:xfrm>
+                      <a:off x="0" y="0"/>
+                      <a:ext cx="4053840" cy="4053840"/>
+                    </a:xfrm>
+                    <a:prstGeom prst="rect">
+                      <a:avLst/>
+                    </a:prstGeom>
+                    <a:noFill/>
+                    <a:ln>
+                      <a:noFill/>
+                    </a:ln>
+                  </pic:spPr>
+                </pic:pic>
+              </a:graphicData>
+            </a:graphic>
+          </wp:inline>
+        </w:drawing>
+      </w:r>
+    </w:p>
+    <w:p>
+      <w:pPr>
+        <w:ind w:left="1080"/>
+        <w:jc w:val="center"/>
+      </w:pPr>
+      <w:r>
+        <w:lastRenderedPageBreak/>
+        <w:t>Fig. Importance of light brightness and beam control</w:t>
+      </w:r>
+    </w:p>
+    <w:p>
+      <w:pPr>
+        <w:ind w:left="1080"/>
+      </w:pPr>
+    </w:p>
+    <w:p>
+      <w:pPr>
+        <w:ind w:left="1080"/>
+      </w:pPr>
+      <w:r>
+        <w:t>high beam is off in the first cycle of Street lamp sensor. If an obstacle appears in 5 meters at the same cycle and the brightness is still acceptable, the low beam is on with dimming by the HID dimming control system. If an obstacle appears at a distance from 5 to 50 meters, then headlamp angle for Low Beam is adjusted according to the distance and High Beam is complete OFF. In the next cycle with the street lamp detector is in OFF state, then high beam is on because there are no obstacles detected within 50 meters. However, the high beam will be off again when an obstacle appears in 50 meters. This operation is repeating until the end of the second cycle. If the distance is in 5 meters and the brightness is over limit, low beam is also off.</w:t>
+      </w:r>
+    </w:p>
+    <w:p/>
+    <w:p>
+      <w:pPr>
+        <w:pStyle w:val="Heading2"/>
+        <w:numPr>
+          <w:ilvl w:val="0"/>
+          <w:numId w:val="35"/>
+        </w:numPr>
+      </w:pPr>
+      <w:r>
+        <w:t>Adaptive fog light control system</w:t>
+      </w:r>
+    </w:p>
+    <w:p>
+      <w:pPr>
+        <w:pStyle w:val="Heading2"/>
+        <w:ind w:left="1080"/>
+      </w:pPr>
+    </w:p>
+    <w:p>
+      <w:r>
+        <w:rPr>
+          <w:noProof/>
+        </w:rPr>
+        <w:drawing>
+          <wp:inline distT="0" distB="0" distL="0" distR="0" wp14:anchorId="7FEF1F3A" wp14:editId="6CE573C3">
+            <wp:extent cx="2727960" cy="1815996"/>
+            <wp:effectExtent l="0" t="0" r="0" b="0"/>
+            <wp:docPr id="36" name="Picture 36" descr="What Are Fog Lights and Are They Worth It?"/>
+            <wp:cNvGraphicFramePr>
+              <a:graphicFrameLocks xmlns:a="http://schemas.openxmlformats.org/drawingml/2006/main" noChangeAspect="1"/>
+            </wp:cNvGraphicFramePr>
+            <a:graphic xmlns:a="http://schemas.openxmlformats.org/drawingml/2006/main">
+              <a:graphicData uri="http://schemas.openxmlformats.org/drawingml/2006/picture">
+                <pic:pic xmlns:pic="http://schemas.openxmlformats.org/drawingml/2006/picture">
+                  <pic:nvPicPr>
+                    <pic:cNvPr id="0" name="Picture 9" descr="What Are Fog Lights and Are They Worth It?"/>
+                    <pic:cNvPicPr>
+                      <a:picLocks noChangeAspect="1" noChangeArrowheads="1"/>
+                    </pic:cNvPicPr>
+                  </pic:nvPicPr>
+                  <pic:blipFill>
+                    <a:blip r:embed="rId30">
+                      <a:extLst>
+                        <a:ext uri="{28A0092B-C50C-407E-A947-70E740481C1C}">
+                          <a14:useLocalDpi xmlns:a14="http://schemas.microsoft.com/office/drawing/2010/main" val="0"/>
+                        </a:ext>
+                      </a:extLst>
+                    </a:blip>
+                    <a:srcRect/>
+                    <a:stretch>
+                      <a:fillRect/>
+                    </a:stretch>
+                  </pic:blipFill>
+                  <pic:spPr bwMode="auto">
+                    <a:xfrm>
+                      <a:off x="0" y="0"/>
+                      <a:ext cx="2774762" cy="1847152"/>
+                    </a:xfrm>
+                    <a:prstGeom prst="rect">
+                      <a:avLst/>
+                    </a:prstGeom>
+                    <a:noFill/>
+                    <a:ln>
+                      <a:noFill/>
+                    </a:ln>
+                  </pic:spPr>
+                </pic:pic>
+              </a:graphicData>
+            </a:graphic>
+          </wp:inline>
+        </w:drawing>
+      </w:r>
+      <w:r>
+        <w:rPr>
+          <w:noProof/>
+        </w:rPr>
+        <w:t xml:space="preserve">                    </w:t>
+      </w:r>
+      <w:r>
+        <w:rPr>
+          <w:noProof/>
+        </w:rPr>
+        <w:drawing>
+          <wp:inline distT="0" distB="0" distL="0" distR="0" wp14:anchorId="235D62B2" wp14:editId="33EA74DC">
+            <wp:extent cx="2841784" cy="1813560"/>
+            <wp:effectExtent l="0" t="0" r="0" b="0"/>
+            <wp:docPr id="37" name="Picture 37"/>
+            <wp:cNvGraphicFramePr>
+              <a:graphicFrameLocks xmlns:a="http://schemas.openxmlformats.org/drawingml/2006/main" noChangeAspect="1"/>
+            </wp:cNvGraphicFramePr>
+            <a:graphic xmlns:a="http://schemas.openxmlformats.org/drawingml/2006/main">
+              <a:graphicData uri="http://schemas.openxmlformats.org/drawingml/2006/picture">
+                <pic:pic xmlns:pic="http://schemas.openxmlformats.org/drawingml/2006/picture">
+                  <pic:nvPicPr>
+                    <pic:cNvPr id="0" name="Picture 11"/>
+                    <pic:cNvPicPr>
+                      <a:picLocks noChangeAspect="1" noChangeArrowheads="1"/>
+                    </pic:cNvPicPr>
+                  </pic:nvPicPr>
+                  <pic:blipFill>
+                    <a:blip r:embed="rId31">
+                      <a:extLst>
+                        <a:ext uri="{28A0092B-C50C-407E-A947-70E740481C1C}">
+                          <a14:useLocalDpi xmlns:a14="http://schemas.microsoft.com/office/drawing/2010/main" val="0"/>
+                        </a:ext>
+                      </a:extLst>
+                    </a:blip>
+                    <a:srcRect/>
+                    <a:stretch>
+                      <a:fillRect/>
+                    </a:stretch>
+                  </pic:blipFill>
+                  <pic:spPr bwMode="auto">
+                    <a:xfrm>
+                      <a:off x="0" y="0"/>
+                      <a:ext cx="2851129" cy="1819523"/>
+                    </a:xfrm>
+                    <a:prstGeom prst="rect">
+                      <a:avLst/>
+                    </a:prstGeom>
+                    <a:noFill/>
+                    <a:ln>
+                      <a:noFill/>
+                    </a:ln>
+                  </pic:spPr>
+                </pic:pic>
+              </a:graphicData>
+            </a:graphic>
+          </wp:inline>
+        </w:drawing>
+      </w:r>
+    </w:p>
+    <w:p>
+      <w:pPr>
+        <w:ind w:firstLine="720"/>
+      </w:pPr>
+      <w:r>
+        <w:t xml:space="preserve">Fig. Driving in fog light </w:t>
+      </w:r>
+      <w:r>
+        <w:tab/>
+      </w:r>
+      <w:r>
+        <w:tab/>
+      </w:r>
+      <w:r>
+        <w:tab/>
+      </w:r>
+      <w:r>
+        <w:tab/>
+      </w:r>
+      <w:r>
+        <w:tab/>
+      </w:r>
+      <w:r>
+        <w:tab/>
+        <w:t xml:space="preserve">Fig. Fog lights of car </w:t>
+      </w:r>
+    </w:p>
+    <w:p>
+      <w:pPr>
+        <w:ind w:firstLine="720"/>
+      </w:pPr>
+    </w:p>
+    <w:p>
+      <w:pPr>
+        <w:pStyle w:val="ListParagraph"/>
+        <w:ind w:left="1080"/>
+      </w:pPr>
+      <w:r>
+        <w:t>Fog usually increases the chances of accidents. To reduce hazards, cars come up with fog lights. These lights are usually installed near headlights. The normal car lights refract on fog by creating a wall of light. It stops the driver to look on the road. At this time, fog lights are the best option to use. These lights remove all complications of lights in a dense fog for drivers.</w:t>
+      </w:r>
+      <w:r>
+        <w:t xml:space="preserve"> In order to overcome the challenges of driving in fog, system uses humidity sensor to measure the fog density present in the air and illuminate the fog light with different intensities when auto mode is selected. For low, medium and high fog density fog light illuminates with 30%, 60% and 100% intensity respectively.</w:t>
+      </w:r>
+    </w:p>
+    <w:p/>
+    <w:p>
+      <w:pPr>
+        <w:pStyle w:val="Heading2"/>
+        <w:numPr>
+          <w:ilvl w:val="0"/>
+          <w:numId w:val="35"/>
+        </w:numPr>
+      </w:pPr>
+      <w:r>
+        <w:lastRenderedPageBreak/>
+        <w:t>Automatic tail light control system</w:t>
+      </w:r>
+    </w:p>
+    <w:p>
+      <w:pPr>
+        <w:pStyle w:val="Heading2"/>
+        <w:ind w:left="1080"/>
+      </w:pPr>
+    </w:p>
+    <w:p>
+      <w:pPr>
+        <w:pStyle w:val="Heading2"/>
+        <w:ind w:left="1080"/>
+        <w:jc w:val="center"/>
+      </w:pPr>
+      <w:r>
+        <w:rPr>
+          <w:noProof/>
+        </w:rPr>
+        <w:drawing>
+          <wp:inline distT="0" distB="0" distL="0" distR="0" wp14:anchorId="4CB04BC3" wp14:editId="2051A16B">
+            <wp:extent cx="3216505" cy="2141220"/>
+            <wp:effectExtent l="0" t="0" r="3175" b="0"/>
+            <wp:docPr id="27" name="Picture 27" descr="750+ Car Light Pictures [HQ] | Download Free Images on Unsplash"/>
+            <wp:cNvGraphicFramePr>
+              <a:graphicFrameLocks xmlns:a="http://schemas.openxmlformats.org/drawingml/2006/main" noChangeAspect="1"/>
+            </wp:cNvGraphicFramePr>
+            <a:graphic xmlns:a="http://schemas.openxmlformats.org/drawingml/2006/main">
+              <a:graphicData uri="http://schemas.openxmlformats.org/drawingml/2006/picture">
+                <pic:pic xmlns:pic="http://schemas.openxmlformats.org/drawingml/2006/picture">
+                  <pic:nvPicPr>
+                    <pic:cNvPr id="0" name="Picture 1" descr="750+ Car Light Pictures [HQ] | Download Free Images on Unsplash"/>
+                    <pic:cNvPicPr>
+                      <a:picLocks noChangeAspect="1" noChangeArrowheads="1"/>
+                    </pic:cNvPicPr>
+                  </pic:nvPicPr>
+                  <pic:blipFill>
+                    <a:blip r:embed="rId32">
+                      <a:extLst>
+                        <a:ext uri="{28A0092B-C50C-407E-A947-70E740481C1C}">
+                          <a14:useLocalDpi xmlns:a14="http://schemas.microsoft.com/office/drawing/2010/main" val="0"/>
+                        </a:ext>
+                      </a:extLst>
+                    </a:blip>
+                    <a:srcRect/>
+                    <a:stretch>
+                      <a:fillRect/>
+                    </a:stretch>
+                  </pic:blipFill>
+                  <pic:spPr bwMode="auto">
+                    <a:xfrm>
+                      <a:off x="0" y="0"/>
+                      <a:ext cx="3241312" cy="2157734"/>
+                    </a:xfrm>
+                    <a:prstGeom prst="rect">
+                      <a:avLst/>
+                    </a:prstGeom>
+                    <a:noFill/>
+                    <a:ln>
+                      <a:noFill/>
+                    </a:ln>
+                  </pic:spPr>
+                </pic:pic>
+              </a:graphicData>
+            </a:graphic>
+          </wp:inline>
+        </w:drawing>
+      </w:r>
+    </w:p>
+    <w:p>
+      <w:pPr>
+        <w:jc w:val="center"/>
+      </w:pPr>
+      <w:r>
+        <w:t>Fig. Tail Light of car</w:t>
+      </w:r>
+    </w:p>
+    <w:p>
+      <w:pPr>
+        <w:jc w:val="center"/>
+      </w:pPr>
+    </w:p>
+    <w:p>
+      <w:pPr>
+        <w:pStyle w:val="ListParagraph"/>
+        <w:ind w:left="1080"/>
+      </w:pPr>
+      <w:r>
+        <w:t>These are also referred to as backlights. These are the red lights at the rear of a car that light up whenever the headlights are on. Tail lights come in pairs and are helpful to make a car visible for the vehicles behind it. With the help of tail lights, you can recognize the distance between you and other cars. These lights reduce the chances to be involved with road accidents.</w:t>
+      </w:r>
+      <w:r>
+        <w:t xml:space="preserve"> System automatically turns on the tail lights when headlights are on and when it is required to switch on ti indicate other vehicle drivers.</w:t>
+      </w:r>
+    </w:p>
+    <w:p>
+      <w:pPr>
+        <w:pStyle w:val="ListParagraph"/>
+        <w:ind w:left="1080"/>
+      </w:pPr>
+    </w:p>
+    <w:p>
+      <w:pPr>
+        <w:spacing w:after="200"/>
+        <w:rPr>
+          <w:rFonts w:eastAsia="Times New Roman"/>
+        </w:rPr>
+      </w:pPr>
+      <w:r>
+        <w:rPr>
+          <w:rFonts w:eastAsia="Times New Roman"/>
+        </w:rPr>
+        <w:br w:type="page"/>
+      </w:r>
+    </w:p>
+    <w:p>
+      <w:pPr>
+        <w:spacing w:after="200"/>
+        <w:rPr>
+          <w:rFonts w:asciiTheme="majorHAnsi" w:eastAsia="Times New Roman" w:hAnsiTheme="majorHAnsi" w:cs="Times New Roman"/>
+          <w:b/>
+          <w:sz w:val="48"/>
+          <w:szCs w:val="24"/>
+        </w:rPr>
+      </w:pPr>
+      <w:r>
+        <w:rPr>
+          <w:rFonts w:asciiTheme="majorHAnsi" w:eastAsia="Times New Roman" w:hAnsiTheme="majorHAnsi" w:cs="Times New Roman"/>
+          <w:b/>
+          <w:sz w:val="48"/>
+          <w:szCs w:val="24"/>
+        </w:rPr>
+        <w:lastRenderedPageBreak/>
+        <w:t xml:space="preserve">E. </w:t>
+      </w:r>
+      <w:r>
+        <w:rPr>
+          <w:rFonts w:asciiTheme="majorHAnsi" w:eastAsia="Times New Roman" w:hAnsiTheme="majorHAnsi" w:cs="Times New Roman"/>
+          <w:b/>
+          <w:sz w:val="48"/>
+          <w:szCs w:val="24"/>
+        </w:rPr>
+        <w:t xml:space="preserve">MATLAB and Simulink Skills Implemented </w:t>
       </w:r>
     </w:p>
     <w:p>
@@ -4209,16 +5348,16 @@
     <w:p>
       <w:pPr>
         <w:pStyle w:val="Heading2"/>
+        <w:jc w:val="center"/>
       </w:pPr>
       <w:r>
         <w:rPr>
           <w:noProof/>
         </w:rPr>
-        <w:lastRenderedPageBreak/>
         <w:drawing>
-          <wp:inline distT="0" distB="0" distL="0" distR="0" wp14:anchorId="2D9EC983" wp14:editId="53972093">
-            <wp:extent cx="6469380" cy="3493135"/>
-            <wp:effectExtent l="0" t="0" r="7620" b="0"/>
+          <wp:inline distT="0" distB="0" distL="0" distR="0" wp14:anchorId="2D9EC983" wp14:editId="4FE40278">
+            <wp:extent cx="5593080" cy="3019978"/>
+            <wp:effectExtent l="0" t="0" r="7620" b="9525"/>
             <wp:docPr id="18" name="Picture 18"/>
             <wp:cNvGraphicFramePr>
               <a:graphicFrameLocks xmlns:a="http://schemas.openxmlformats.org/drawingml/2006/main" noChangeAspect="1"/>
@@ -4231,7 +5370,7 @@
                     <pic:cNvPicPr/>
                   </pic:nvPicPr>
                   <pic:blipFill>
-                    <a:blip r:embed="rId27"/>
+                    <a:blip r:embed="rId33"/>
                     <a:stretch>
                       <a:fillRect/>
                     </a:stretch>
@@ -4239,7 +5378,7 @@
                   <pic:spPr>
                     <a:xfrm>
                       <a:off x="0" y="0"/>
-                      <a:ext cx="6469380" cy="3493135"/>
+                      <a:ext cx="5607021" cy="3027505"/>
                     </a:xfrm>
                     <a:prstGeom prst="rect">
                       <a:avLst/>
@@ -4331,10 +5470,11 @@
         <w:rPr>
           <w:noProof/>
         </w:rPr>
+        <w:lastRenderedPageBreak/>
         <w:drawing>
-          <wp:inline distT="0" distB="0" distL="0" distR="0" wp14:anchorId="5F114537" wp14:editId="5B03BF60">
-            <wp:extent cx="6134100" cy="2023627"/>
-            <wp:effectExtent l="95250" t="76200" r="76200" b="129540"/>
+          <wp:inline distT="0" distB="0" distL="0" distR="0" wp14:anchorId="5F114537" wp14:editId="06D737ED">
+            <wp:extent cx="5459730" cy="1801154"/>
+            <wp:effectExtent l="95250" t="57150" r="102870" b="123190"/>
             <wp:docPr id="20" name="Picture 20"/>
             <wp:cNvGraphicFramePr>
               <a:graphicFrameLocks xmlns:a="http://schemas.openxmlformats.org/drawingml/2006/main" noChangeAspect="1"/>
@@ -4347,7 +5487,7 @@
                     <pic:cNvPicPr/>
                   </pic:nvPicPr>
                   <pic:blipFill>
-                    <a:blip r:embed="rId28"/>
+                    <a:blip r:embed="rId34"/>
                     <a:stretch>
                       <a:fillRect/>
                     </a:stretch>
@@ -4355,7 +5495,7 @@
                   <pic:spPr>
                     <a:xfrm>
                       <a:off x="0" y="0"/>
-                      <a:ext cx="6166870" cy="2034438"/>
+                      <a:ext cx="5523948" cy="1822339"/>
                     </a:xfrm>
                     <a:prstGeom prst="rect">
                       <a:avLst/>
@@ -4450,22 +5590,7 @@
         <w:rPr>
           <w:rFonts w:eastAsia="Times New Roman"/>
         </w:rPr>
-        <w:lastRenderedPageBreak/>
-        <w:t xml:space="preserve">Light upward sensor </w:t>
-      </w:r>
-      <w:proofErr w:type="gramStart"/>
-      <w:r>
-        <w:rPr>
-          <w:rFonts w:eastAsia="Times New Roman"/>
-        </w:rPr>
-        <w:t>signal</w:t>
-      </w:r>
-      <w:proofErr w:type="gramEnd"/>
-      <w:r>
-        <w:rPr>
-          <w:rFonts w:eastAsia="Times New Roman"/>
-        </w:rPr>
-        <w:t xml:space="preserve"> generated using signal builder by modifying the square wave to check random presence of external light</w:t>
+        <w:t>Light upward sensor signal generated using signal builder by modifying the square wave to check random presence of external light</w:t>
       </w:r>
     </w:p>
     <w:p>
@@ -4489,10 +5614,69 @@
     <w:p>
       <w:pPr>
         <w:pStyle w:val="ListParagraph"/>
+        <w:ind w:left="1288"/>
         <w:rPr>
           <w:rFonts w:eastAsia="Times New Roman"/>
         </w:rPr>
       </w:pPr>
+    </w:p>
+    <w:p>
+      <w:pPr>
+        <w:pStyle w:val="ListParagraph"/>
+        <w:ind w:left="1288"/>
+        <w:rPr>
+          <w:rFonts w:eastAsia="Times New Roman"/>
+        </w:rPr>
+      </w:pPr>
+    </w:p>
+    <w:p>
+      <w:pPr>
+        <w:pStyle w:val="ListParagraph"/>
+        <w:ind w:left="1288"/>
+        <w:rPr>
+          <w:rFonts w:eastAsia="Times New Roman"/>
+        </w:rPr>
+      </w:pPr>
+      <w:r>
+        <w:rPr>
+          <w:noProof/>
+        </w:rPr>
+        <w:drawing>
+          <wp:inline distT="0" distB="0" distL="0" distR="0" wp14:anchorId="65CDEC0E" wp14:editId="3C42F0C1">
+            <wp:extent cx="4899660" cy="2791286"/>
+            <wp:effectExtent l="0" t="0" r="0" b="9525"/>
+            <wp:docPr id="39" name="Picture 39"/>
+            <wp:cNvGraphicFramePr>
+              <a:graphicFrameLocks xmlns:a="http://schemas.openxmlformats.org/drawingml/2006/main" noChangeAspect="1"/>
+            </wp:cNvGraphicFramePr>
+            <a:graphic xmlns:a="http://schemas.openxmlformats.org/drawingml/2006/main">
+              <a:graphicData uri="http://schemas.openxmlformats.org/drawingml/2006/picture">
+                <pic:pic xmlns:pic="http://schemas.openxmlformats.org/drawingml/2006/picture">
+                  <pic:nvPicPr>
+                    <pic:cNvPr id="1" name=""/>
+                    <pic:cNvPicPr/>
+                  </pic:nvPicPr>
+                  <pic:blipFill>
+                    <a:blip r:embed="rId35"/>
+                    <a:stretch>
+                      <a:fillRect/>
+                    </a:stretch>
+                  </pic:blipFill>
+                  <pic:spPr>
+                    <a:xfrm>
+                      <a:off x="0" y="0"/>
+                      <a:ext cx="4960144" cy="2825743"/>
+                    </a:xfrm>
+                    <a:prstGeom prst="rect">
+                      <a:avLst/>
+                    </a:prstGeom>
+                  </pic:spPr>
+                </pic:pic>
+              </a:graphicData>
+            </a:graphic>
+          </wp:inline>
+        </w:drawing>
+      </w:r>
     </w:p>
     <w:p>
       <w:pPr>
@@ -4505,12 +5689,47 @@
       </w:pPr>
       <w:r>
         <w:rPr>
+          <w:rFonts w:eastAsia="Times New Roman"/>
+        </w:rPr>
+        <w:t>Fig. Humidity Sensor data output</w:t>
+      </w:r>
+    </w:p>
+    <w:p>
+      <w:pPr>
+        <w:pStyle w:val="ListParagraph"/>
+        <w:ind w:left="1288"/>
+        <w:jc w:val="center"/>
+        <w:rPr>
+          <w:rFonts w:eastAsia="Times New Roman"/>
+        </w:rPr>
+      </w:pPr>
+    </w:p>
+    <w:p>
+      <w:pPr>
+        <w:pStyle w:val="ListParagraph"/>
+        <w:rPr>
+          <w:rFonts w:eastAsia="Times New Roman"/>
+        </w:rPr>
+      </w:pPr>
+    </w:p>
+    <w:p>
+      <w:pPr>
+        <w:spacing w:after="200"/>
+        <w:ind w:firstLine="720"/>
+        <w:jc w:val="center"/>
+        <w:rPr>
+          <w:rFonts w:eastAsia="Times New Roman"/>
+        </w:rPr>
+      </w:pPr>
+      <w:r>
+        <w:rPr>
           <w:noProof/>
         </w:rPr>
+        <w:lastRenderedPageBreak/>
         <w:drawing>
-          <wp:inline distT="0" distB="0" distL="0" distR="0" wp14:anchorId="166D8315" wp14:editId="5A3F6BB3">
-            <wp:extent cx="4125195" cy="1832610"/>
-            <wp:effectExtent l="152400" t="171450" r="199390" b="167640"/>
+          <wp:inline distT="0" distB="0" distL="0" distR="0" wp14:anchorId="166D8315" wp14:editId="1A004560">
+            <wp:extent cx="4082313" cy="1813560"/>
+            <wp:effectExtent l="171450" t="171450" r="185420" b="167640"/>
             <wp:docPr id="21" name="Picture 21"/>
             <wp:cNvGraphicFramePr>
               <a:graphicFrameLocks xmlns:a="http://schemas.openxmlformats.org/drawingml/2006/main" noChangeAspect="1"/>
@@ -4523,7 +5742,7 @@
                     <pic:cNvPicPr/>
                   </pic:nvPicPr>
                   <pic:blipFill>
-                    <a:blip r:embed="rId29"/>
+                    <a:blip r:embed="rId36"/>
                     <a:stretch>
                       <a:fillRect/>
                     </a:stretch>
@@ -4531,7 +5750,7 @@
                   <pic:spPr>
                     <a:xfrm>
                       <a:off x="0" y="0"/>
-                      <a:ext cx="4164265" cy="1849967"/>
+                      <a:ext cx="4128473" cy="1834067"/>
                     </a:xfrm>
                     <a:prstGeom prst="rect">
                       <a:avLst/>
@@ -4618,7 +5837,7 @@
                     <pic:cNvPicPr/>
                   </pic:nvPicPr>
                   <pic:blipFill>
-                    <a:blip r:embed="rId30"/>
+                    <a:blip r:embed="rId37"/>
                     <a:stretch>
                       <a:fillRect/>
                     </a:stretch>
@@ -4694,63 +5913,6 @@
           <w:rFonts w:eastAsia="Times New Roman"/>
         </w:rPr>
       </w:pPr>
-      <w:r>
-        <w:rPr>
-          <w:noProof/>
-        </w:rPr>
-        <w:lastRenderedPageBreak/>
-        <w:drawing>
-          <wp:inline distT="0" distB="0" distL="0" distR="0" wp14:anchorId="0BF7297E" wp14:editId="2DBEFCA4">
-            <wp:extent cx="4647934" cy="2647881"/>
-            <wp:effectExtent l="0" t="0" r="635" b="635"/>
-            <wp:docPr id="23" name="Picture 23"/>
-            <wp:cNvGraphicFramePr>
-              <a:graphicFrameLocks xmlns:a="http://schemas.openxmlformats.org/drawingml/2006/main" noChangeAspect="1"/>
-            </wp:cNvGraphicFramePr>
-            <a:graphic xmlns:a="http://schemas.openxmlformats.org/drawingml/2006/main">
-              <a:graphicData uri="http://schemas.openxmlformats.org/drawingml/2006/picture">
-                <pic:pic xmlns:pic="http://schemas.openxmlformats.org/drawingml/2006/picture">
-                  <pic:nvPicPr>
-                    <pic:cNvPr id="1" name=""/>
-                    <pic:cNvPicPr/>
-                  </pic:nvPicPr>
-                  <pic:blipFill>
-                    <a:blip r:embed="rId31"/>
-                    <a:stretch>
-                      <a:fillRect/>
-                    </a:stretch>
-                  </pic:blipFill>
-                  <pic:spPr>
-                    <a:xfrm>
-                      <a:off x="0" y="0"/>
-                      <a:ext cx="4696780" cy="2675708"/>
-                    </a:xfrm>
-                    <a:prstGeom prst="rect">
-                      <a:avLst/>
-                    </a:prstGeom>
-                  </pic:spPr>
-                </pic:pic>
-              </a:graphicData>
-            </a:graphic>
-          </wp:inline>
-        </w:drawing>
-      </w:r>
-    </w:p>
-    <w:p>
-      <w:pPr>
-        <w:spacing w:after="200"/>
-        <w:ind w:firstLine="720"/>
-        <w:jc w:val="center"/>
-        <w:rPr>
-          <w:rFonts w:eastAsia="Times New Roman"/>
-        </w:rPr>
-      </w:pPr>
-      <w:r>
-        <w:rPr>
-          <w:rFonts w:eastAsia="Times New Roman"/>
-        </w:rPr>
-        <w:t>Fig. Humidity Sensor data output</w:t>
-      </w:r>
     </w:p>
     <w:p>
       <w:pPr>
@@ -4826,6 +5988,7 @@
         <w:rPr>
           <w:noProof/>
         </w:rPr>
+        <w:lastRenderedPageBreak/>
         <w:drawing>
           <wp:inline distT="0" distB="0" distL="0" distR="0" wp14:anchorId="19DE81C8" wp14:editId="7E6E4552">
             <wp:extent cx="3359778" cy="3653502"/>
@@ -4842,7 +6005,7 @@
                     <pic:cNvPicPr/>
                   </pic:nvPicPr>
                   <pic:blipFill>
-                    <a:blip r:embed="rId32"/>
+                    <a:blip r:embed="rId38"/>
                     <a:stretch>
                       <a:fillRect/>
                     </a:stretch>
@@ -4917,7 +6080,6 @@
         </w:numPr>
       </w:pPr>
       <w:r>
-        <w:lastRenderedPageBreak/>
         <w:t>Callbacks</w:t>
       </w:r>
     </w:p>
@@ -4943,35 +6105,7 @@
         <w:rPr>
           <w:rFonts w:eastAsia="Times New Roman"/>
         </w:rPr>
-        <w:t xml:space="preserve">Callback functions such as </w:t>
-      </w:r>
-      <w:proofErr w:type="spellStart"/>
-      <w:r>
-        <w:rPr>
-          <w:rFonts w:eastAsia="Times New Roman"/>
-        </w:rPr>
-        <w:t>PostLoadFunc</w:t>
-      </w:r>
-      <w:proofErr w:type="spellEnd"/>
-      <w:r>
-        <w:rPr>
-          <w:rFonts w:eastAsia="Times New Roman"/>
-        </w:rPr>
-        <w:t xml:space="preserve"> used for automatic initialization of parameter values and </w:t>
-      </w:r>
-      <w:proofErr w:type="spellStart"/>
-      <w:r>
-        <w:rPr>
-          <w:rFonts w:eastAsia="Times New Roman"/>
-        </w:rPr>
-        <w:t>closeFunc</w:t>
-      </w:r>
-      <w:proofErr w:type="spellEnd"/>
-      <w:r>
-        <w:rPr>
-          <w:rFonts w:eastAsia="Times New Roman"/>
-        </w:rPr>
-        <w:t xml:space="preserve"> used for saving all files and closing the file after simulation</w:t>
+        <w:t>Callback functions such as PostLoadFunc used for automatic initialization of parameter values and closeFunc used for saving all files and closing the file after simulation</w:t>
       </w:r>
     </w:p>
     <w:p>
@@ -4997,10 +6131,50 @@
     </w:p>
     <w:p>
       <w:pPr>
-        <w:ind w:left="1440"/>
-      </w:pPr>
-      <w:r>
-        <w:t>Variable step solver is used for adaptive lighting control system. Simulation max step size selected is 0.001 for smooth waves. Simulation performed for 10 sec.</w:t>
+        <w:pStyle w:val="ListParagraph"/>
+        <w:numPr>
+          <w:ilvl w:val="0"/>
+          <w:numId w:val="28"/>
+        </w:numPr>
+      </w:pPr>
+      <w:r>
+        <w:t>As system contains continuous states and variable auto step solver is used</w:t>
+      </w:r>
+      <w:r>
+        <w:t xml:space="preserve"> for adaptive lighting control system. </w:t>
+      </w:r>
+      <w:r>
+        <w:t>Variable-step solvers vary the step size during the simulation. These solvers reduce the step size to increase accuracy at certain events during the simulation of the model, such as rapid state changes</w:t>
+      </w:r>
+      <w:r>
+        <w:t xml:space="preserve">. </w:t>
+      </w:r>
+    </w:p>
+    <w:p>
+      <w:pPr>
+        <w:pStyle w:val="ListParagraph"/>
+        <w:numPr>
+          <w:ilvl w:val="0"/>
+          <w:numId w:val="28"/>
+        </w:numPr>
+      </w:pPr>
+      <w:r>
+        <w:t>Also, they increase the step size to avoid taking unnecessary steps when the states of a model change slowly. Computing the step size adds to the computational overhead at each step. However, it can reduce the total number of steps, and hence the simulation time required to maintain a specified level of accuracy for models with zero-crossings, rapidly changing states, and other events requiring extra computation.</w:t>
+      </w:r>
+      <w:r>
+        <w:t xml:space="preserve"> </w:t>
+      </w:r>
+    </w:p>
+    <w:p>
+      <w:pPr>
+        <w:pStyle w:val="ListParagraph"/>
+        <w:numPr>
+          <w:ilvl w:val="0"/>
+          <w:numId w:val="28"/>
+        </w:numPr>
+      </w:pPr>
+      <w:r>
+        <w:t>Simulation max step size selected is 0.001 to increase accuracy. Simulation performed for 10 sec.</w:t>
       </w:r>
     </w:p>
     <w:p>
@@ -5012,6 +6186,7 @@
         </w:numPr>
       </w:pPr>
       <w:r>
+        <w:lastRenderedPageBreak/>
         <w:t>Data Dictionary</w:t>
       </w:r>
     </w:p>
@@ -5042,7 +6217,7 @@
     </w:p>
     <w:p>
       <w:pPr>
-        <w:pStyle w:val="ListParagraph"/>
+        <w:spacing w:after="200"/>
         <w:rPr>
           <w:rFonts w:eastAsia="Times New Roman"/>
         </w:rPr>
@@ -5055,29 +6230,14 @@
           <w:rFonts w:eastAsia="Times New Roman"/>
         </w:rPr>
       </w:pPr>
-    </w:p>
-    <w:p>
-      <w:pPr>
-        <w:spacing w:after="200"/>
-        <w:rPr>
-          <w:rFonts w:eastAsia="Times New Roman"/>
-        </w:rPr>
-      </w:pPr>
-      <w:r>
-        <w:rPr>
-          <w:rFonts w:eastAsia="Times New Roman"/>
-        </w:rPr>
-        <w:br w:type="page"/>
-      </w:r>
       <w:r>
         <w:rPr>
           <w:noProof/>
         </w:rPr>
-        <w:lastRenderedPageBreak/>
         <w:drawing>
-          <wp:inline distT="0" distB="0" distL="0" distR="0" wp14:anchorId="26A92AB8" wp14:editId="54D8D63B">
-            <wp:extent cx="6576312" cy="1249680"/>
-            <wp:effectExtent l="133350" t="114300" r="129540" b="160020"/>
+          <wp:inline distT="0" distB="0" distL="0" distR="0" wp14:anchorId="26A92AB8" wp14:editId="42B7F55D">
+            <wp:extent cx="6856730" cy="1478280"/>
+            <wp:effectExtent l="133350" t="114300" r="153670" b="160020"/>
             <wp:docPr id="25" name="Picture 25"/>
             <wp:cNvGraphicFramePr>
               <a:graphicFrameLocks xmlns:a="http://schemas.openxmlformats.org/drawingml/2006/main" noChangeAspect="1"/>
@@ -5090,7 +6250,7 @@
                     <pic:cNvPicPr/>
                   </pic:nvPicPr>
                   <pic:blipFill>
-                    <a:blip r:embed="rId33"/>
+                    <a:blip r:embed="rId39"/>
                     <a:stretch>
                       <a:fillRect/>
                     </a:stretch>
@@ -5098,7 +6258,7 @@
                   <pic:spPr>
                     <a:xfrm>
                       <a:off x="0" y="0"/>
-                      <a:ext cx="6704699" cy="1274077"/>
+                      <a:ext cx="6996561" cy="1508427"/>
                     </a:xfrm>
                     <a:prstGeom prst="rect">
                       <a:avLst/>
@@ -5186,19 +6346,11 @@
           <w:rFonts w:eastAsia="Times New Roman"/>
         </w:rPr>
       </w:pPr>
-      <w:proofErr w:type="spellStart"/>
       <w:r>
         <w:rPr>
           <w:rFonts w:eastAsia="Times New Roman"/>
         </w:rPr>
-        <w:t>Statechart</w:t>
-      </w:r>
-      <w:proofErr w:type="spellEnd"/>
-      <w:r>
-        <w:rPr>
-          <w:rFonts w:eastAsia="Times New Roman"/>
-        </w:rPr>
-        <w:t xml:space="preserve"> containing 4 states created for controlling switching of High beam and low beam depending on various sensor inputs </w:t>
+        <w:t xml:space="preserve">Statechart containing 4 states created for controlling switching of High beam and low beam depending on various sensor inputs </w:t>
       </w:r>
     </w:p>
     <w:p>
@@ -5237,7 +6389,7 @@
                     <pic:cNvPicPr/>
                   </pic:nvPicPr>
                   <pic:blipFill>
-                    <a:blip r:embed="rId34"/>
+                    <a:blip r:embed="rId40"/>
                     <a:stretch>
                       <a:fillRect/>
                     </a:stretch>
@@ -5304,16 +6456,6 @@
     </w:p>
     <w:p>
       <w:pPr>
-        <w:pStyle w:val="Heading1"/>
-      </w:pPr>
-    </w:p>
-    <w:p>
-      <w:pPr>
-        <w:pStyle w:val="Heading1"/>
-      </w:pPr>
-    </w:p>
-    <w:p>
-      <w:pPr>
         <w:spacing w:after="200"/>
         <w:rPr>
           <w:rFonts w:asciiTheme="majorHAnsi" w:eastAsia="Times New Roman" w:hAnsiTheme="majorHAnsi" w:cs="Times New Roman"/>
@@ -5322,16 +6464,774 @@
           <w:szCs w:val="24"/>
         </w:rPr>
       </w:pPr>
-    </w:p>
+      <w:r>
+        <w:br w:type="page"/>
+      </w:r>
+    </w:p>
+    <w:p>
+      <w:pPr>
+        <w:pStyle w:val="Heading1"/>
+        <w:numPr>
+          <w:ilvl w:val="0"/>
+          <w:numId w:val="34"/>
+        </w:numPr>
+      </w:pPr>
+      <w:r>
+        <w:rPr>
+          <w:color w:val="4D5154" w:themeColor="text1" w:themeTint="BF"/>
+        </w:rPr>
+        <w:lastRenderedPageBreak/>
+        <w:t>Test plan for testing the features standalone</w:t>
+      </w:r>
+      <w:r>
+        <w:t xml:space="preserve"> </w:t>
+      </w:r>
+    </w:p>
+    <w:tbl>
+      <w:tblPr>
+        <w:tblStyle w:val="GridTable4-Accent21"/>
+        <w:tblpPr w:leftFromText="180" w:rightFromText="180" w:bottomFromText="160" w:vertAnchor="text" w:tblpX="-920"/>
+        <w:tblW w:w="11700" w:type="dxa"/>
+        <w:tblLayout w:type="fixed"/>
+        <w:tblLook w:val="04A0" w:firstRow="1" w:lastRow="0" w:firstColumn="1" w:lastColumn="0" w:noHBand="0" w:noVBand="1"/>
+      </w:tblPr>
+      <w:tblGrid>
+        <w:gridCol w:w="3146"/>
+        <w:gridCol w:w="3228"/>
+        <w:gridCol w:w="3686"/>
+        <w:gridCol w:w="1640"/>
+      </w:tblGrid>
+      <w:tr>
+        <w:trPr>
+          <w:cnfStyle w:val="100000000000" w:firstRow="1" w:lastRow="0" w:firstColumn="0" w:lastColumn="0" w:oddVBand="0" w:evenVBand="0" w:oddHBand="0" w:evenHBand="0" w:firstRowFirstColumn="0" w:firstRowLastColumn="0" w:lastRowFirstColumn="0" w:lastRowLastColumn="0"/>
+          <w:trHeight w:val="1340"/>
+        </w:trPr>
+        <w:tc>
+          <w:tcPr>
+            <w:cnfStyle w:val="001000000000" w:firstRow="0" w:lastRow="0" w:firstColumn="1" w:lastColumn="0" w:oddVBand="0" w:evenVBand="0" w:oddHBand="0" w:evenHBand="0" w:firstRowFirstColumn="0" w:firstRowLastColumn="0" w:lastRowFirstColumn="0" w:lastRowLastColumn="0"/>
+            <w:tcW w:w="3146" w:type="dxa"/>
+            <w:hideMark/>
+          </w:tcPr>
+          <w:p>
+            <w:pPr>
+              <w:pStyle w:val="ListParagraph1"/>
+              <w:spacing w:before="240"/>
+              <w:ind w:left="0"/>
+              <w:jc w:val="center"/>
+              <w:rPr>
+                <w:color w:val="FFFFFF"/>
+              </w:rPr>
+            </w:pPr>
+            <w:r>
+              <w:rPr>
+                <w:color w:val="FFFFFF"/>
+              </w:rPr>
+              <w:t>Test Case</w:t>
+            </w:r>
+          </w:p>
+        </w:tc>
+        <w:tc>
+          <w:tcPr>
+            <w:tcW w:w="3228" w:type="dxa"/>
+            <w:hideMark/>
+          </w:tcPr>
+          <w:p>
+            <w:pPr>
+              <w:spacing w:before="240"/>
+              <w:cnfStyle w:val="100000000000" w:firstRow="1" w:lastRow="0" w:firstColumn="0" w:lastColumn="0" w:oddVBand="0" w:evenVBand="0" w:oddHBand="0" w:evenHBand="0" w:firstRowFirstColumn="0" w:firstRowLastColumn="0" w:lastRowFirstColumn="0" w:lastRowLastColumn="0"/>
+              <w:rPr>
+                <w:color w:val="FFFFFF"/>
+              </w:rPr>
+            </w:pPr>
+            <w:r>
+              <w:rPr>
+                <w:color w:val="FFFFFF"/>
+              </w:rPr>
+              <w:t>Purpose of the test case</w:t>
+            </w:r>
+          </w:p>
+        </w:tc>
+        <w:tc>
+          <w:tcPr>
+            <w:tcW w:w="3686" w:type="dxa"/>
+            <w:hideMark/>
+          </w:tcPr>
+          <w:p>
+            <w:pPr>
+              <w:spacing w:before="240"/>
+              <w:jc w:val="center"/>
+              <w:cnfStyle w:val="100000000000" w:firstRow="1" w:lastRow="0" w:firstColumn="0" w:lastColumn="0" w:oddVBand="0" w:evenVBand="0" w:oddHBand="0" w:evenHBand="0" w:firstRowFirstColumn="0" w:firstRowLastColumn="0" w:lastRowFirstColumn="0" w:lastRowLastColumn="0"/>
+              <w:rPr>
+                <w:b w:val="0"/>
+                <w:bCs w:val="0"/>
+                <w:color w:val="FFFFFF"/>
+              </w:rPr>
+            </w:pPr>
+            <w:r>
+              <w:rPr>
+                <w:color w:val="FFFFFF"/>
+              </w:rPr>
+              <w:t>Output</w:t>
+            </w:r>
+          </w:p>
+        </w:tc>
+        <w:tc>
+          <w:tcPr>
+            <w:tcW w:w="1640" w:type="dxa"/>
+            <w:hideMark/>
+          </w:tcPr>
+          <w:p>
+            <w:pPr>
+              <w:spacing w:before="240"/>
+              <w:jc w:val="center"/>
+              <w:cnfStyle w:val="100000000000" w:firstRow="1" w:lastRow="0" w:firstColumn="0" w:lastColumn="0" w:oddVBand="0" w:evenVBand="0" w:oddHBand="0" w:evenHBand="0" w:firstRowFirstColumn="0" w:firstRowLastColumn="0" w:lastRowFirstColumn="0" w:lastRowLastColumn="0"/>
+              <w:rPr>
+                <w:color w:val="FFFFFF"/>
+              </w:rPr>
+            </w:pPr>
+            <w:r>
+              <w:rPr>
+                <w:color w:val="FFFFFF"/>
+              </w:rPr>
+              <w:t>Validation</w:t>
+            </w:r>
+          </w:p>
+        </w:tc>
+      </w:tr>
+      <w:tr>
+        <w:trPr>
+          <w:cnfStyle w:val="000000100000" w:firstRow="0" w:lastRow="0" w:firstColumn="0" w:lastColumn="0" w:oddVBand="0" w:evenVBand="0" w:oddHBand="1" w:evenHBand="0" w:firstRowFirstColumn="0" w:firstRowLastColumn="0" w:lastRowFirstColumn="0" w:lastRowLastColumn="0"/>
+          <w:trHeight w:val="1340"/>
+        </w:trPr>
+        <w:tc>
+          <w:tcPr>
+            <w:cnfStyle w:val="001000000000" w:firstRow="0" w:lastRow="0" w:firstColumn="1" w:lastColumn="0" w:oddVBand="0" w:evenVBand="0" w:oddHBand="0" w:evenHBand="0" w:firstRowFirstColumn="0" w:firstRowLastColumn="0" w:lastRowFirstColumn="0" w:lastRowLastColumn="0"/>
+            <w:tcW w:w="3146" w:type="dxa"/>
+          </w:tcPr>
+          <w:p>
+            <w:pPr>
+              <w:pStyle w:val="ListParagraph1"/>
+              <w:spacing w:before="240"/>
+              <w:ind w:left="0"/>
+              <w:rPr>
+                <w:color w:val="FFFFFF"/>
+              </w:rPr>
+            </w:pPr>
+            <w:r>
+              <w:rPr>
+                <w:b w:val="0"/>
+                <w:bCs w:val="0"/>
+              </w:rPr>
+              <w:t>Manual/</w:t>
+            </w:r>
+            <w:r>
+              <w:rPr>
+                <w:b w:val="0"/>
+                <w:bCs w:val="0"/>
+              </w:rPr>
+              <w:t xml:space="preserve">Auto control mode </w:t>
+            </w:r>
+          </w:p>
+        </w:tc>
+        <w:tc>
+          <w:tcPr>
+            <w:tcW w:w="3228" w:type="dxa"/>
+          </w:tcPr>
+          <w:p>
+            <w:pPr>
+              <w:spacing w:before="240"/>
+              <w:cnfStyle w:val="000000100000" w:firstRow="0" w:lastRow="0" w:firstColumn="0" w:lastColumn="0" w:oddVBand="0" w:evenVBand="0" w:oddHBand="1" w:evenHBand="0" w:firstRowFirstColumn="0" w:firstRowLastColumn="0" w:lastRowFirstColumn="0" w:lastRowLastColumn="0"/>
+              <w:rPr>
+                <w:color w:val="FFFFFF"/>
+              </w:rPr>
+            </w:pPr>
+            <w:r>
+              <w:t xml:space="preserve">To check whether engine of car is turned ON, Automatic control mode is selected and darkness is present by the sensor </w:t>
+            </w:r>
+          </w:p>
+        </w:tc>
+        <w:tc>
+          <w:tcPr>
+            <w:tcW w:w="3686" w:type="dxa"/>
+          </w:tcPr>
+          <w:p>
+            <w:pPr>
+              <w:spacing w:before="240"/>
+              <w:cnfStyle w:val="000000100000" w:firstRow="0" w:lastRow="0" w:firstColumn="0" w:lastColumn="0" w:oddVBand="0" w:evenVBand="0" w:oddHBand="1" w:evenHBand="0" w:firstRowFirstColumn="0" w:firstRowLastColumn="0" w:lastRowFirstColumn="0" w:lastRowLastColumn="0"/>
+              <w:rPr>
+                <w:color w:val="FFFFFF"/>
+              </w:rPr>
+            </w:pPr>
+            <w:r>
+              <w:t>If engine is OFF or Manual mode is selected or sufficient light is present outside then system will not start</w:t>
+            </w:r>
+          </w:p>
+        </w:tc>
+        <w:tc>
+          <w:tcPr>
+            <w:tcW w:w="1640" w:type="dxa"/>
+          </w:tcPr>
+          <w:p>
+            <w:pPr>
+              <w:cnfStyle w:val="000000100000" w:firstRow="0" w:lastRow="0" w:firstColumn="0" w:lastColumn="0" w:oddVBand="0" w:evenVBand="0" w:oddHBand="1" w:evenHBand="0" w:firstRowFirstColumn="0" w:firstRowLastColumn="0" w:lastRowFirstColumn="0" w:lastRowLastColumn="0"/>
+            </w:pPr>
+          </w:p>
+          <w:p>
+            <w:pPr>
+              <w:cnfStyle w:val="000000100000" w:firstRow="0" w:lastRow="0" w:firstColumn="0" w:lastColumn="0" w:oddVBand="0" w:evenVBand="0" w:oddHBand="1" w:evenHBand="0" w:firstRowFirstColumn="0" w:firstRowLastColumn="0" w:lastRowFirstColumn="0" w:lastRowLastColumn="0"/>
+              <w:rPr>
+                <w:color w:val="161718" w:themeColor="text1"/>
+              </w:rPr>
+            </w:pPr>
+            <w:r>
+              <w:rPr>
+                <w:color w:val="161718" w:themeColor="text1"/>
+              </w:rPr>
+              <w:t>Pass</w:t>
+            </w:r>
+          </w:p>
+        </w:tc>
+      </w:tr>
+      <w:tr>
+        <w:trPr>
+          <w:trHeight w:val="1340"/>
+        </w:trPr>
+        <w:tc>
+          <w:tcPr>
+            <w:cnfStyle w:val="001000000000" w:firstRow="0" w:lastRow="0" w:firstColumn="1" w:lastColumn="0" w:oddVBand="0" w:evenVBand="0" w:oddHBand="0" w:evenHBand="0" w:firstRowFirstColumn="0" w:firstRowLastColumn="0" w:lastRowFirstColumn="0" w:lastRowLastColumn="0"/>
+            <w:tcW w:w="3146" w:type="dxa"/>
+          </w:tcPr>
+          <w:p>
+            <w:pPr>
+              <w:pStyle w:val="ListParagraph1"/>
+              <w:spacing w:before="240"/>
+              <w:ind w:left="0"/>
+              <w:rPr>
+                <w:b w:val="0"/>
+                <w:bCs w:val="0"/>
+              </w:rPr>
+            </w:pPr>
+            <w:r>
+              <w:rPr>
+                <w:b w:val="0"/>
+                <w:bCs w:val="0"/>
+              </w:rPr>
+              <w:t>Headlight direction angle control</w:t>
+            </w:r>
+          </w:p>
+        </w:tc>
+        <w:tc>
+          <w:tcPr>
+            <w:tcW w:w="3228" w:type="dxa"/>
+          </w:tcPr>
+          <w:p>
+            <w:pPr>
+              <w:spacing w:before="240"/>
+              <w:cnfStyle w:val="000000000000" w:firstRow="0" w:lastRow="0" w:firstColumn="0" w:lastColumn="0" w:oddVBand="0" w:evenVBand="0" w:oddHBand="0" w:evenHBand="0" w:firstRowFirstColumn="0" w:firstRowLastColumn="0" w:lastRowFirstColumn="0" w:lastRowLastColumn="0"/>
+            </w:pPr>
+            <w:r>
+              <w:t>To provide the turning angle according to the steering position</w:t>
+            </w:r>
+          </w:p>
+        </w:tc>
+        <w:tc>
+          <w:tcPr>
+            <w:tcW w:w="3686" w:type="dxa"/>
+          </w:tcPr>
+          <w:p>
+            <w:pPr>
+              <w:spacing w:before="240"/>
+              <w:cnfStyle w:val="000000000000" w:firstRow="0" w:lastRow="0" w:firstColumn="0" w:lastColumn="0" w:oddVBand="0" w:evenVBand="0" w:oddHBand="0" w:evenHBand="0" w:firstRowFirstColumn="0" w:firstRowLastColumn="0" w:lastRowFirstColumn="0" w:lastRowLastColumn="0"/>
+            </w:pPr>
+            <w:r>
+              <w:t>If steering is moving towards right headlights should turn to right proportional to steering.</w:t>
+            </w:r>
+          </w:p>
+          <w:p>
+            <w:pPr>
+              <w:spacing w:before="240"/>
+              <w:cnfStyle w:val="000000000000" w:firstRow="0" w:lastRow="0" w:firstColumn="0" w:lastColumn="0" w:oddVBand="0" w:evenVBand="0" w:oddHBand="0" w:evenHBand="0" w:firstRowFirstColumn="0" w:firstRowLastColumn="0" w:lastRowFirstColumn="0" w:lastRowLastColumn="0"/>
+            </w:pPr>
+          </w:p>
+          <w:p>
+            <w:pPr>
+              <w:spacing w:before="240"/>
+              <w:cnfStyle w:val="000000000000" w:firstRow="0" w:lastRow="0" w:firstColumn="0" w:lastColumn="0" w:oddVBand="0" w:evenVBand="0" w:oddHBand="0" w:evenHBand="0" w:firstRowFirstColumn="0" w:firstRowLastColumn="0" w:lastRowFirstColumn="0" w:lastRowLastColumn="0"/>
+            </w:pPr>
+            <w:r>
+              <w:t>If steering is moving towards right headlights should turn to right proportional to steering.</w:t>
+            </w:r>
+          </w:p>
+          <w:p>
+            <w:pPr>
+              <w:spacing w:before="240"/>
+              <w:cnfStyle w:val="000000000000" w:firstRow="0" w:lastRow="0" w:firstColumn="0" w:lastColumn="0" w:oddVBand="0" w:evenVBand="0" w:oddHBand="0" w:evenHBand="0" w:firstRowFirstColumn="0" w:firstRowLastColumn="0" w:lastRowFirstColumn="0" w:lastRowLastColumn="0"/>
+            </w:pPr>
+          </w:p>
+        </w:tc>
+        <w:tc>
+          <w:tcPr>
+            <w:tcW w:w="1640" w:type="dxa"/>
+          </w:tcPr>
+          <w:p>
+            <w:pPr>
+              <w:cnfStyle w:val="000000000000" w:firstRow="0" w:lastRow="0" w:firstColumn="0" w:lastColumn="0" w:oddVBand="0" w:evenVBand="0" w:oddHBand="0" w:evenHBand="0" w:firstRowFirstColumn="0" w:firstRowLastColumn="0" w:lastRowFirstColumn="0" w:lastRowLastColumn="0"/>
+            </w:pPr>
+          </w:p>
+          <w:p>
+            <w:pPr>
+              <w:cnfStyle w:val="000000000000" w:firstRow="0" w:lastRow="0" w:firstColumn="0" w:lastColumn="0" w:oddVBand="0" w:evenVBand="0" w:oddHBand="0" w:evenHBand="0" w:firstRowFirstColumn="0" w:firstRowLastColumn="0" w:lastRowFirstColumn="0" w:lastRowLastColumn="0"/>
+            </w:pPr>
+          </w:p>
+          <w:p>
+            <w:pPr>
+              <w:cnfStyle w:val="000000000000" w:firstRow="0" w:lastRow="0" w:firstColumn="0" w:lastColumn="0" w:oddVBand="0" w:evenVBand="0" w:oddHBand="0" w:evenHBand="0" w:firstRowFirstColumn="0" w:firstRowLastColumn="0" w:lastRowFirstColumn="0" w:lastRowLastColumn="0"/>
+            </w:pPr>
+            <w:r>
+              <w:t>Pass</w:t>
+            </w:r>
+          </w:p>
+          <w:p>
+            <w:pPr>
+              <w:cnfStyle w:val="000000000000" w:firstRow="0" w:lastRow="0" w:firstColumn="0" w:lastColumn="0" w:oddVBand="0" w:evenVBand="0" w:oddHBand="0" w:evenHBand="0" w:firstRowFirstColumn="0" w:firstRowLastColumn="0" w:lastRowFirstColumn="0" w:lastRowLastColumn="0"/>
+            </w:pPr>
+          </w:p>
+          <w:p>
+            <w:pPr>
+              <w:cnfStyle w:val="000000000000" w:firstRow="0" w:lastRow="0" w:firstColumn="0" w:lastColumn="0" w:oddVBand="0" w:evenVBand="0" w:oddHBand="0" w:evenHBand="0" w:firstRowFirstColumn="0" w:firstRowLastColumn="0" w:lastRowFirstColumn="0" w:lastRowLastColumn="0"/>
+            </w:pPr>
+          </w:p>
+          <w:p>
+            <w:pPr>
+              <w:cnfStyle w:val="000000000000" w:firstRow="0" w:lastRow="0" w:firstColumn="0" w:lastColumn="0" w:oddVBand="0" w:evenVBand="0" w:oddHBand="0" w:evenHBand="0" w:firstRowFirstColumn="0" w:firstRowLastColumn="0" w:lastRowFirstColumn="0" w:lastRowLastColumn="0"/>
+            </w:pPr>
+          </w:p>
+          <w:p>
+            <w:pPr>
+              <w:cnfStyle w:val="000000000000" w:firstRow="0" w:lastRow="0" w:firstColumn="0" w:lastColumn="0" w:oddVBand="0" w:evenVBand="0" w:oddHBand="0" w:evenHBand="0" w:firstRowFirstColumn="0" w:firstRowLastColumn="0" w:lastRowFirstColumn="0" w:lastRowLastColumn="0"/>
+            </w:pPr>
+          </w:p>
+          <w:p>
+            <w:pPr>
+              <w:cnfStyle w:val="000000000000" w:firstRow="0" w:lastRow="0" w:firstColumn="0" w:lastColumn="0" w:oddVBand="0" w:evenVBand="0" w:oddHBand="0" w:evenHBand="0" w:firstRowFirstColumn="0" w:firstRowLastColumn="0" w:lastRowFirstColumn="0" w:lastRowLastColumn="0"/>
+            </w:pPr>
+            <w:r>
+              <w:t>Pass</w:t>
+            </w:r>
+          </w:p>
+        </w:tc>
+      </w:tr>
+      <w:tr>
+        <w:trPr>
+          <w:cnfStyle w:val="000000100000" w:firstRow="0" w:lastRow="0" w:firstColumn="0" w:lastColumn="0" w:oddVBand="0" w:evenVBand="0" w:oddHBand="1" w:evenHBand="0" w:firstRowFirstColumn="0" w:firstRowLastColumn="0" w:lastRowFirstColumn="0" w:lastRowLastColumn="0"/>
+          <w:trHeight w:val="1340"/>
+        </w:trPr>
+        <w:tc>
+          <w:tcPr>
+            <w:cnfStyle w:val="001000000000" w:firstRow="0" w:lastRow="0" w:firstColumn="1" w:lastColumn="0" w:oddVBand="0" w:evenVBand="0" w:oddHBand="0" w:evenHBand="0" w:firstRowFirstColumn="0" w:firstRowLastColumn="0" w:lastRowFirstColumn="0" w:lastRowLastColumn="0"/>
+            <w:tcW w:w="3146" w:type="dxa"/>
+          </w:tcPr>
+          <w:p>
+            <w:pPr>
+              <w:pStyle w:val="ListParagraph1"/>
+              <w:spacing w:before="240"/>
+              <w:ind w:left="0"/>
+              <w:rPr>
+                <w:b w:val="0"/>
+                <w:bCs w:val="0"/>
+              </w:rPr>
+            </w:pPr>
+            <w:r>
+              <w:rPr>
+                <w:b w:val="0"/>
+                <w:bCs w:val="0"/>
+              </w:rPr>
+              <w:t>Headlight high beam and low beam control</w:t>
+            </w:r>
+          </w:p>
+        </w:tc>
+        <w:tc>
+          <w:tcPr>
+            <w:tcW w:w="3228" w:type="dxa"/>
+          </w:tcPr>
+          <w:p>
+            <w:pPr>
+              <w:spacing w:before="240"/>
+              <w:cnfStyle w:val="000000100000" w:firstRow="0" w:lastRow="0" w:firstColumn="0" w:lastColumn="0" w:oddVBand="0" w:evenVBand="0" w:oddHBand="1" w:evenHBand="0" w:firstRowFirstColumn="0" w:firstRowLastColumn="0" w:lastRowFirstColumn="0" w:lastRowLastColumn="0"/>
+            </w:pPr>
+            <w:r>
+              <w:t>To switch on and off the high beam and low beam of the headlight</w:t>
+            </w:r>
+          </w:p>
+          <w:p>
+            <w:pPr>
+              <w:spacing w:before="240"/>
+              <w:cnfStyle w:val="000000100000" w:firstRow="0" w:lastRow="0" w:firstColumn="0" w:lastColumn="0" w:oddVBand="0" w:evenVBand="0" w:oddHBand="1" w:evenHBand="0" w:firstRowFirstColumn="0" w:firstRowLastColumn="0" w:lastRowFirstColumn="0" w:lastRowLastColumn="0"/>
+            </w:pPr>
+          </w:p>
+          <w:p>
+            <w:pPr>
+              <w:spacing w:before="240"/>
+              <w:cnfStyle w:val="000000100000" w:firstRow="0" w:lastRow="0" w:firstColumn="0" w:lastColumn="0" w:oddVBand="0" w:evenVBand="0" w:oddHBand="1" w:evenHBand="0" w:firstRowFirstColumn="0" w:firstRowLastColumn="0" w:lastRowFirstColumn="0" w:lastRowLastColumn="0"/>
+            </w:pPr>
+          </w:p>
+        </w:tc>
+        <w:tc>
+          <w:tcPr>
+            <w:tcW w:w="3686" w:type="dxa"/>
+          </w:tcPr>
+          <w:p>
+            <w:pPr>
+              <w:spacing w:before="240"/>
+              <w:cnfStyle w:val="000000100000" w:firstRow="0" w:lastRow="0" w:firstColumn="0" w:lastColumn="0" w:oddVBand="0" w:evenVBand="0" w:oddHBand="1" w:evenHBand="0" w:firstRowFirstColumn="0" w:firstRowLastColumn="0" w:lastRowFirstColumn="0" w:lastRowLastColumn="0"/>
+            </w:pPr>
+            <w:r>
+              <w:t xml:space="preserve">When any vehicle is coming in opposite direction detected by ultrasonic distance sensor </w:t>
+            </w:r>
+            <w:r>
+              <w:t xml:space="preserve">within 5 m distance </w:t>
+            </w:r>
+            <w:r>
+              <w:t>high beam is turned off, low beam is on</w:t>
+            </w:r>
+          </w:p>
+          <w:p>
+            <w:pPr>
+              <w:spacing w:before="240"/>
+              <w:cnfStyle w:val="000000100000" w:firstRow="0" w:lastRow="0" w:firstColumn="0" w:lastColumn="0" w:oddVBand="0" w:evenVBand="0" w:oddHBand="1" w:evenHBand="0" w:firstRowFirstColumn="0" w:firstRowLastColumn="0" w:lastRowFirstColumn="0" w:lastRowLastColumn="0"/>
+            </w:pPr>
+            <w:r>
+              <w:t>When bright light is present on the road already and obstacle is close to car high beam and low beam is off.</w:t>
+            </w:r>
+          </w:p>
+          <w:p>
+            <w:pPr>
+              <w:spacing w:before="240"/>
+              <w:cnfStyle w:val="000000100000" w:firstRow="0" w:lastRow="0" w:firstColumn="0" w:lastColumn="0" w:oddVBand="0" w:evenVBand="0" w:oddHBand="1" w:evenHBand="0" w:firstRowFirstColumn="0" w:firstRowLastColumn="0" w:lastRowFirstColumn="0" w:lastRowLastColumn="0"/>
+            </w:pPr>
+            <w:r>
+              <w:t xml:space="preserve">When no obstacle present within 50m of distance from car and headlight high beam and low beam  is on </w:t>
+            </w:r>
+          </w:p>
+          <w:p>
+            <w:pPr>
+              <w:spacing w:before="240"/>
+              <w:cnfStyle w:val="000000100000" w:firstRow="0" w:lastRow="0" w:firstColumn="0" w:lastColumn="0" w:oddVBand="0" w:evenVBand="0" w:oddHBand="1" w:evenHBand="0" w:firstRowFirstColumn="0" w:firstRowLastColumn="0" w:lastRowFirstColumn="0" w:lastRowLastColumn="0"/>
+            </w:pPr>
+            <w:r>
+              <w:t>When obstacle or vehicle is present between 5-50m distance high beam is off and low beam is proportional to distance</w:t>
+            </w:r>
+          </w:p>
+        </w:tc>
+        <w:tc>
+          <w:tcPr>
+            <w:tcW w:w="1640" w:type="dxa"/>
+          </w:tcPr>
+          <w:p>
+            <w:pPr>
+              <w:cnfStyle w:val="000000100000" w:firstRow="0" w:lastRow="0" w:firstColumn="0" w:lastColumn="0" w:oddVBand="0" w:evenVBand="0" w:oddHBand="1" w:evenHBand="0" w:firstRowFirstColumn="0" w:firstRowLastColumn="0" w:lastRowFirstColumn="0" w:lastRowLastColumn="0"/>
+            </w:pPr>
+            <w:r>
+              <w:t xml:space="preserve"> </w:t>
+            </w:r>
+          </w:p>
+          <w:p>
+            <w:pPr>
+              <w:cnfStyle w:val="000000100000" w:firstRow="0" w:lastRow="0" w:firstColumn="0" w:lastColumn="0" w:oddVBand="0" w:evenVBand="0" w:oddHBand="1" w:evenHBand="0" w:firstRowFirstColumn="0" w:firstRowLastColumn="0" w:lastRowFirstColumn="0" w:lastRowLastColumn="0"/>
+            </w:pPr>
+            <w:r>
+              <w:t>Pass</w:t>
+            </w:r>
+          </w:p>
+          <w:p>
+            <w:pPr>
+              <w:cnfStyle w:val="000000100000" w:firstRow="0" w:lastRow="0" w:firstColumn="0" w:lastColumn="0" w:oddVBand="0" w:evenVBand="0" w:oddHBand="1" w:evenHBand="0" w:firstRowFirstColumn="0" w:firstRowLastColumn="0" w:lastRowFirstColumn="0" w:lastRowLastColumn="0"/>
+            </w:pPr>
+          </w:p>
+          <w:p>
+            <w:pPr>
+              <w:cnfStyle w:val="000000100000" w:firstRow="0" w:lastRow="0" w:firstColumn="0" w:lastColumn="0" w:oddVBand="0" w:evenVBand="0" w:oddHBand="1" w:evenHBand="0" w:firstRowFirstColumn="0" w:firstRowLastColumn="0" w:lastRowFirstColumn="0" w:lastRowLastColumn="0"/>
+            </w:pPr>
+          </w:p>
+          <w:p>
+            <w:pPr>
+              <w:cnfStyle w:val="000000100000" w:firstRow="0" w:lastRow="0" w:firstColumn="0" w:lastColumn="0" w:oddVBand="0" w:evenVBand="0" w:oddHBand="1" w:evenHBand="0" w:firstRowFirstColumn="0" w:firstRowLastColumn="0" w:lastRowFirstColumn="0" w:lastRowLastColumn="0"/>
+            </w:pPr>
+          </w:p>
+          <w:p>
+            <w:pPr>
+              <w:cnfStyle w:val="000000100000" w:firstRow="0" w:lastRow="0" w:firstColumn="0" w:lastColumn="0" w:oddVBand="0" w:evenVBand="0" w:oddHBand="1" w:evenHBand="0" w:firstRowFirstColumn="0" w:firstRowLastColumn="0" w:lastRowFirstColumn="0" w:lastRowLastColumn="0"/>
+            </w:pPr>
+          </w:p>
+          <w:p>
+            <w:pPr>
+              <w:cnfStyle w:val="000000100000" w:firstRow="0" w:lastRow="0" w:firstColumn="0" w:lastColumn="0" w:oddVBand="0" w:evenVBand="0" w:oddHBand="1" w:evenHBand="0" w:firstRowFirstColumn="0" w:firstRowLastColumn="0" w:lastRowFirstColumn="0" w:lastRowLastColumn="0"/>
+            </w:pPr>
+            <w:r>
+              <w:t>Pass</w:t>
+            </w:r>
+          </w:p>
+          <w:p>
+            <w:pPr>
+              <w:cnfStyle w:val="000000100000" w:firstRow="0" w:lastRow="0" w:firstColumn="0" w:lastColumn="0" w:oddVBand="0" w:evenVBand="0" w:oddHBand="1" w:evenHBand="0" w:firstRowFirstColumn="0" w:firstRowLastColumn="0" w:lastRowFirstColumn="0" w:lastRowLastColumn="0"/>
+            </w:pPr>
+          </w:p>
+          <w:p>
+            <w:pPr>
+              <w:cnfStyle w:val="000000100000" w:firstRow="0" w:lastRow="0" w:firstColumn="0" w:lastColumn="0" w:oddVBand="0" w:evenVBand="0" w:oddHBand="1" w:evenHBand="0" w:firstRowFirstColumn="0" w:firstRowLastColumn="0" w:lastRowFirstColumn="0" w:lastRowLastColumn="0"/>
+            </w:pPr>
+          </w:p>
+          <w:p>
+            <w:pPr>
+              <w:cnfStyle w:val="000000100000" w:firstRow="0" w:lastRow="0" w:firstColumn="0" w:lastColumn="0" w:oddVBand="0" w:evenVBand="0" w:oddHBand="1" w:evenHBand="0" w:firstRowFirstColumn="0" w:firstRowLastColumn="0" w:lastRowFirstColumn="0" w:lastRowLastColumn="0"/>
+            </w:pPr>
+          </w:p>
+          <w:p>
+            <w:pPr>
+              <w:cnfStyle w:val="000000100000" w:firstRow="0" w:lastRow="0" w:firstColumn="0" w:lastColumn="0" w:oddVBand="0" w:evenVBand="0" w:oddHBand="1" w:evenHBand="0" w:firstRowFirstColumn="0" w:firstRowLastColumn="0" w:lastRowFirstColumn="0" w:lastRowLastColumn="0"/>
+            </w:pPr>
+            <w:r>
+              <w:t>Pass</w:t>
+            </w:r>
+          </w:p>
+        </w:tc>
+      </w:tr>
+      <w:tr>
+        <w:trPr>
+          <w:trHeight w:val="1340"/>
+        </w:trPr>
+        <w:tc>
+          <w:tcPr>
+            <w:cnfStyle w:val="001000000000" w:firstRow="0" w:lastRow="0" w:firstColumn="1" w:lastColumn="0" w:oddVBand="0" w:evenVBand="0" w:oddHBand="0" w:evenHBand="0" w:firstRowFirstColumn="0" w:firstRowLastColumn="0" w:lastRowFirstColumn="0" w:lastRowLastColumn="0"/>
+            <w:tcW w:w="3146" w:type="dxa"/>
+          </w:tcPr>
+          <w:p>
+            <w:pPr>
+              <w:pStyle w:val="ListParagraph1"/>
+              <w:spacing w:before="240"/>
+              <w:ind w:left="0"/>
+              <w:rPr>
+                <w:b w:val="0"/>
+                <w:bCs w:val="0"/>
+              </w:rPr>
+            </w:pPr>
+            <w:r>
+              <w:rPr>
+                <w:b w:val="0"/>
+                <w:bCs w:val="0"/>
+              </w:rPr>
+              <w:lastRenderedPageBreak/>
+              <w:t>Fog light control</w:t>
+            </w:r>
+          </w:p>
+        </w:tc>
+        <w:tc>
+          <w:tcPr>
+            <w:tcW w:w="3228" w:type="dxa"/>
+          </w:tcPr>
+          <w:p>
+            <w:pPr>
+              <w:spacing w:before="240"/>
+              <w:cnfStyle w:val="000000000000" w:firstRow="0" w:lastRow="0" w:firstColumn="0" w:lastColumn="0" w:oddVBand="0" w:evenVBand="0" w:oddHBand="0" w:evenHBand="0" w:firstRowFirstColumn="0" w:firstRowLastColumn="0" w:lastRowFirstColumn="0" w:lastRowLastColumn="0"/>
+            </w:pPr>
+            <w:r>
+              <w:t>To detect the fog density and control the intensity of fog light</w:t>
+            </w:r>
+          </w:p>
+        </w:tc>
+        <w:tc>
+          <w:tcPr>
+            <w:tcW w:w="3686" w:type="dxa"/>
+          </w:tcPr>
+          <w:p>
+            <w:pPr>
+              <w:spacing w:before="240"/>
+              <w:cnfStyle w:val="000000000000" w:firstRow="0" w:lastRow="0" w:firstColumn="0" w:lastColumn="0" w:oddVBand="0" w:evenVBand="0" w:oddHBand="0" w:evenHBand="0" w:firstRowFirstColumn="0" w:firstRowLastColumn="0" w:lastRowFirstColumn="0" w:lastRowLastColumn="0"/>
+            </w:pPr>
+            <w:r>
+              <w:t>When fog density is low, fog light is on and illuminated with 30% intensity</w:t>
+            </w:r>
+          </w:p>
+          <w:p>
+            <w:pPr>
+              <w:spacing w:before="240"/>
+              <w:cnfStyle w:val="000000000000" w:firstRow="0" w:lastRow="0" w:firstColumn="0" w:lastColumn="0" w:oddVBand="0" w:evenVBand="0" w:oddHBand="0" w:evenHBand="0" w:firstRowFirstColumn="0" w:firstRowLastColumn="0" w:lastRowFirstColumn="0" w:lastRowLastColumn="0"/>
+            </w:pPr>
+            <w:r>
+              <w:t xml:space="preserve">When fog density is low, fog light is on and illuminated with </w:t>
+            </w:r>
+            <w:r>
+              <w:t>6</w:t>
+            </w:r>
+            <w:r>
+              <w:t>0% intensity</w:t>
+            </w:r>
+          </w:p>
+          <w:p>
+            <w:pPr>
+              <w:spacing w:before="240"/>
+              <w:cnfStyle w:val="000000000000" w:firstRow="0" w:lastRow="0" w:firstColumn="0" w:lastColumn="0" w:oddVBand="0" w:evenVBand="0" w:oddHBand="0" w:evenHBand="0" w:firstRowFirstColumn="0" w:firstRowLastColumn="0" w:lastRowFirstColumn="0" w:lastRowLastColumn="0"/>
+            </w:pPr>
+            <w:r>
+              <w:t xml:space="preserve">When fog density is low, fog light is on and illuminated with </w:t>
+            </w:r>
+            <w:r>
+              <w:t>10</w:t>
+            </w:r>
+            <w:r>
+              <w:t>0% intensity</w:t>
+            </w:r>
+          </w:p>
+        </w:tc>
+        <w:tc>
+          <w:tcPr>
+            <w:tcW w:w="1640" w:type="dxa"/>
+          </w:tcPr>
+          <w:p>
+            <w:pPr>
+              <w:cnfStyle w:val="000000000000" w:firstRow="0" w:lastRow="0" w:firstColumn="0" w:lastColumn="0" w:oddVBand="0" w:evenVBand="0" w:oddHBand="0" w:evenHBand="0" w:firstRowFirstColumn="0" w:firstRowLastColumn="0" w:lastRowFirstColumn="0" w:lastRowLastColumn="0"/>
+            </w:pPr>
+          </w:p>
+          <w:p>
+            <w:pPr>
+              <w:cnfStyle w:val="000000000000" w:firstRow="0" w:lastRow="0" w:firstColumn="0" w:lastColumn="0" w:oddVBand="0" w:evenVBand="0" w:oddHBand="0" w:evenHBand="0" w:firstRowFirstColumn="0" w:firstRowLastColumn="0" w:lastRowFirstColumn="0" w:lastRowLastColumn="0"/>
+            </w:pPr>
+            <w:r>
+              <w:t>Pass</w:t>
+            </w:r>
+          </w:p>
+          <w:p>
+            <w:pPr>
+              <w:cnfStyle w:val="000000000000" w:firstRow="0" w:lastRow="0" w:firstColumn="0" w:lastColumn="0" w:oddVBand="0" w:evenVBand="0" w:oddHBand="0" w:evenHBand="0" w:firstRowFirstColumn="0" w:firstRowLastColumn="0" w:lastRowFirstColumn="0" w:lastRowLastColumn="0"/>
+            </w:pPr>
+          </w:p>
+          <w:p>
+            <w:pPr>
+              <w:cnfStyle w:val="000000000000" w:firstRow="0" w:lastRow="0" w:firstColumn="0" w:lastColumn="0" w:oddVBand="0" w:evenVBand="0" w:oddHBand="0" w:evenHBand="0" w:firstRowFirstColumn="0" w:firstRowLastColumn="0" w:lastRowFirstColumn="0" w:lastRowLastColumn="0"/>
+            </w:pPr>
+          </w:p>
+          <w:p>
+            <w:pPr>
+              <w:cnfStyle w:val="000000000000" w:firstRow="0" w:lastRow="0" w:firstColumn="0" w:lastColumn="0" w:oddVBand="0" w:evenVBand="0" w:oddHBand="0" w:evenHBand="0" w:firstRowFirstColumn="0" w:firstRowLastColumn="0" w:lastRowFirstColumn="0" w:lastRowLastColumn="0"/>
+            </w:pPr>
+          </w:p>
+          <w:p>
+            <w:pPr>
+              <w:cnfStyle w:val="000000000000" w:firstRow="0" w:lastRow="0" w:firstColumn="0" w:lastColumn="0" w:oddVBand="0" w:evenVBand="0" w:oddHBand="0" w:evenHBand="0" w:firstRowFirstColumn="0" w:firstRowLastColumn="0" w:lastRowFirstColumn="0" w:lastRowLastColumn="0"/>
+            </w:pPr>
+            <w:r>
+              <w:t>Pass</w:t>
+            </w:r>
+          </w:p>
+          <w:p>
+            <w:pPr>
+              <w:cnfStyle w:val="000000000000" w:firstRow="0" w:lastRow="0" w:firstColumn="0" w:lastColumn="0" w:oddVBand="0" w:evenVBand="0" w:oddHBand="0" w:evenHBand="0" w:firstRowFirstColumn="0" w:firstRowLastColumn="0" w:lastRowFirstColumn="0" w:lastRowLastColumn="0"/>
+            </w:pPr>
+          </w:p>
+          <w:p>
+            <w:pPr>
+              <w:cnfStyle w:val="000000000000" w:firstRow="0" w:lastRow="0" w:firstColumn="0" w:lastColumn="0" w:oddVBand="0" w:evenVBand="0" w:oddHBand="0" w:evenHBand="0" w:firstRowFirstColumn="0" w:firstRowLastColumn="0" w:lastRowFirstColumn="0" w:lastRowLastColumn="0"/>
+            </w:pPr>
+          </w:p>
+          <w:p>
+            <w:pPr>
+              <w:cnfStyle w:val="000000000000" w:firstRow="0" w:lastRow="0" w:firstColumn="0" w:lastColumn="0" w:oddVBand="0" w:evenVBand="0" w:oddHBand="0" w:evenHBand="0" w:firstRowFirstColumn="0" w:firstRowLastColumn="0" w:lastRowFirstColumn="0" w:lastRowLastColumn="0"/>
+            </w:pPr>
+          </w:p>
+          <w:p>
+            <w:pPr>
+              <w:cnfStyle w:val="000000000000" w:firstRow="0" w:lastRow="0" w:firstColumn="0" w:lastColumn="0" w:oddVBand="0" w:evenVBand="0" w:oddHBand="0" w:evenHBand="0" w:firstRowFirstColumn="0" w:firstRowLastColumn="0" w:lastRowFirstColumn="0" w:lastRowLastColumn="0"/>
+            </w:pPr>
+            <w:r>
+              <w:t>Pass</w:t>
+            </w:r>
+          </w:p>
+        </w:tc>
+      </w:tr>
+      <w:tr>
+        <w:trPr>
+          <w:cnfStyle w:val="000000100000" w:firstRow="0" w:lastRow="0" w:firstColumn="0" w:lastColumn="0" w:oddVBand="0" w:evenVBand="0" w:oddHBand="1" w:evenHBand="0" w:firstRowFirstColumn="0" w:firstRowLastColumn="0" w:lastRowFirstColumn="0" w:lastRowLastColumn="0"/>
+          <w:trHeight w:val="1340"/>
+        </w:trPr>
+        <w:tc>
+          <w:tcPr>
+            <w:cnfStyle w:val="001000000000" w:firstRow="0" w:lastRow="0" w:firstColumn="1" w:lastColumn="0" w:oddVBand="0" w:evenVBand="0" w:oddHBand="0" w:evenHBand="0" w:firstRowFirstColumn="0" w:firstRowLastColumn="0" w:lastRowFirstColumn="0" w:lastRowLastColumn="0"/>
+            <w:tcW w:w="3146" w:type="dxa"/>
+          </w:tcPr>
+          <w:p>
+            <w:pPr>
+              <w:pStyle w:val="ListParagraph1"/>
+              <w:spacing w:before="240"/>
+              <w:ind w:left="0"/>
+              <w:rPr>
+                <w:b w:val="0"/>
+                <w:bCs w:val="0"/>
+              </w:rPr>
+            </w:pPr>
+            <w:r>
+              <w:rPr>
+                <w:b w:val="0"/>
+                <w:bCs w:val="0"/>
+              </w:rPr>
+              <w:t>Tail light control</w:t>
+            </w:r>
+          </w:p>
+        </w:tc>
+        <w:tc>
+          <w:tcPr>
+            <w:tcW w:w="3228" w:type="dxa"/>
+          </w:tcPr>
+          <w:p>
+            <w:pPr>
+              <w:spacing w:before="240"/>
+              <w:cnfStyle w:val="000000100000" w:firstRow="0" w:lastRow="0" w:firstColumn="0" w:lastColumn="0" w:oddVBand="0" w:evenVBand="0" w:oddHBand="1" w:evenHBand="0" w:firstRowFirstColumn="0" w:firstRowLastColumn="0" w:lastRowFirstColumn="0" w:lastRowLastColumn="0"/>
+            </w:pPr>
+            <w:r>
+              <w:t>To switch the tail lights in auto mode</w:t>
+            </w:r>
+          </w:p>
+        </w:tc>
+        <w:tc>
+          <w:tcPr>
+            <w:tcW w:w="3686" w:type="dxa"/>
+          </w:tcPr>
+          <w:p>
+            <w:pPr>
+              <w:spacing w:before="240"/>
+              <w:cnfStyle w:val="000000100000" w:firstRow="0" w:lastRow="0" w:firstColumn="0" w:lastColumn="0" w:oddVBand="0" w:evenVBand="0" w:oddHBand="1" w:evenHBand="0" w:firstRowFirstColumn="0" w:firstRowLastColumn="0" w:lastRowFirstColumn="0" w:lastRowLastColumn="0"/>
+            </w:pPr>
+            <w:r>
+              <w:t>When auto mode is on an</w:t>
+            </w:r>
+            <w:r>
+              <w:t>d headlights are on, tail lights are turned on</w:t>
+            </w:r>
+          </w:p>
+        </w:tc>
+        <w:tc>
+          <w:tcPr>
+            <w:tcW w:w="1640" w:type="dxa"/>
+          </w:tcPr>
+          <w:p>
+            <w:pPr>
+              <w:cnfStyle w:val="000000100000" w:firstRow="0" w:lastRow="0" w:firstColumn="0" w:lastColumn="0" w:oddVBand="0" w:evenVBand="0" w:oddHBand="1" w:evenHBand="0" w:firstRowFirstColumn="0" w:firstRowLastColumn="0" w:lastRowFirstColumn="0" w:lastRowLastColumn="0"/>
+            </w:pPr>
+          </w:p>
+          <w:p>
+            <w:pPr>
+              <w:cnfStyle w:val="000000100000" w:firstRow="0" w:lastRow="0" w:firstColumn="0" w:lastColumn="0" w:oddVBand="0" w:evenVBand="0" w:oddHBand="1" w:evenHBand="0" w:firstRowFirstColumn="0" w:firstRowLastColumn="0" w:lastRowFirstColumn="0" w:lastRowLastColumn="0"/>
+            </w:pPr>
+            <w:r>
+              <w:t>Pass</w:t>
+            </w:r>
+          </w:p>
+        </w:tc>
+      </w:tr>
+    </w:tbl>
+    <w:p/>
     <w:p>
       <w:pPr>
         <w:spacing w:after="200"/>
-        <w:rPr>
-          <w:rFonts w:asciiTheme="majorHAnsi" w:eastAsia="Times New Roman" w:hAnsiTheme="majorHAnsi" w:cs="Times New Roman"/>
-          <w:b/>
-          <w:sz w:val="48"/>
-          <w:szCs w:val="24"/>
-        </w:rPr>
       </w:pPr>
       <w:r>
         <w:br w:type="page"/>
@@ -5340,14 +7240,14 @@
     <w:p>
       <w:pPr>
         <w:pStyle w:val="Heading1"/>
-      </w:pPr>
-    </w:p>
-    <w:p>
-      <w:pPr>
-        <w:pStyle w:val="Heading1"/>
-      </w:pPr>
-      <w:r>
-        <w:t>E. References</w:t>
+        <w:numPr>
+          <w:ilvl w:val="0"/>
+          <w:numId w:val="34"/>
+        </w:numPr>
+      </w:pPr>
+      <w:r>
+        <w:lastRenderedPageBreak/>
+        <w:t>References</w:t>
       </w:r>
     </w:p>
     <w:p>
@@ -5386,16 +7286,8 @@
         <w:rPr>
           <w:rFonts w:eastAsia="Times New Roman"/>
         </w:rPr>
-        <w:t xml:space="preserve">Tejas Vijay </w:t>
-      </w:r>
-      <w:proofErr w:type="spellStart"/>
-      <w:r>
-        <w:rPr>
-          <w:rFonts w:eastAsia="Times New Roman"/>
-        </w:rPr>
-        <w:t>Narkar</w:t>
-      </w:r>
-      <w:proofErr w:type="spellEnd"/>
+        <w:t>Tejas Vijay Narkar</w:t>
+      </w:r>
       <w:r>
         <w:rPr>
           <w:rFonts w:eastAsia="Times New Roman"/>
@@ -5433,31 +7325,7 @@
         </w:rPr>
       </w:pPr>
       <w:r>
-        <w:rPr>
-          <w:rFonts w:eastAsia="Times New Roman"/>
-        </w:rPr>
-        <w:t xml:space="preserve"> </w:t>
-      </w:r>
-      <w:r>
-        <w:t>A Multi Featured Automatic Head Light Systems Prototype for Automotive Safety</w:t>
-      </w:r>
-      <w:r>
-        <w:t xml:space="preserve">, </w:t>
-      </w:r>
-      <w:r>
-        <w:t>International Journal of Engineering Research and Technology</w:t>
-      </w:r>
-      <w:r>
-        <w:t xml:space="preserve">, </w:t>
-      </w:r>
-      <w:r>
-        <w:t>Mr. Sandip S. Jadhav</w:t>
-      </w:r>
-      <w:r>
-        <w:t xml:space="preserve">, </w:t>
-      </w:r>
-      <w:r>
-        <w:t>Prof. Ansar A. Mulla</w:t>
+        <w:t>B.Wang and X.Xiao, “Application of multi-mode control strategy in the automotive HID headlight systems” Proc. WCICA 2008.</w:t>
       </w:r>
     </w:p>
     <w:p>
@@ -5472,35 +7340,58 @@
         </w:rPr>
       </w:pPr>
       <w:r>
+        <w:t>T. Hacibekir, S. Karaman, E. Kural, E.S. Ozturk, M. Decmirci and B.A Guvenc, “Adaptive Headlight System Design Using Hardware-In-The-Loop Simulation”, IEEE International Conference Control Applications, 2006</w:t>
+      </w:r>
+    </w:p>
+    <w:p>
+      <w:pPr>
+        <w:pStyle w:val="ListParagraph"/>
+        <w:numPr>
+          <w:ilvl w:val="0"/>
+          <w:numId w:val="30"/>
+        </w:numPr>
+        <w:rPr>
+          <w:rFonts w:eastAsia="Times New Roman"/>
+        </w:rPr>
+      </w:pPr>
+      <w:r>
+        <w:t>B.P. Divakar, K.W.E. Cheng, “Study of Dimming control methods for HID automotive lamps,” International conference on Power electronics systems and applications proceedings, 2006</w:t>
+      </w:r>
+    </w:p>
+    <w:p>
+      <w:pPr>
+        <w:pStyle w:val="ListParagraph"/>
+        <w:numPr>
+          <w:ilvl w:val="0"/>
+          <w:numId w:val="30"/>
+        </w:numPr>
+        <w:rPr>
+          <w:rFonts w:eastAsia="Times New Roman"/>
+        </w:rPr>
+      </w:pPr>
+      <w:r>
+        <w:t>A Multi Featured Automatic Head Light Systems Prototype for Automotive Safety, International Journal of Engineering Research and Technology, Mr. Sandip S. Jadhav, Prof. Ansar A. Mulla</w:t>
+      </w:r>
+    </w:p>
+    <w:p>
+      <w:pPr>
+        <w:pStyle w:val="ListParagraph"/>
+        <w:numPr>
+          <w:ilvl w:val="0"/>
+          <w:numId w:val="30"/>
+        </w:numPr>
+        <w:rPr>
+          <w:rFonts w:eastAsia="Times New Roman"/>
+        </w:rPr>
+      </w:pPr>
+      <w:r>
         <w:t>Automated Headlight Intensity Control and Obstacle Alerting System</w:t>
       </w:r>
       <w:r>
-        <w:t xml:space="preserve">, </w:t>
-      </w:r>
-      <w:r>
-        <w:t>International Journal of Engineering Research &amp; Technology (IJERT)</w:t>
-      </w:r>
-      <w:r>
-        <w:t xml:space="preserve">, </w:t>
-      </w:r>
-      <w:r>
-        <w:t xml:space="preserve">Arpita K , </w:t>
-      </w:r>
-      <w:proofErr w:type="spellStart"/>
-      <w:r>
-        <w:t>Akhila</w:t>
-      </w:r>
-      <w:proofErr w:type="spellEnd"/>
-      <w:r>
-        <w:t xml:space="preserve"> M Jain, </w:t>
-      </w:r>
-      <w:proofErr w:type="spellStart"/>
-      <w:r>
-        <w:t>Avi</w:t>
-      </w:r>
-      <w:proofErr w:type="spellEnd"/>
-      <w:r>
-        <w:t xml:space="preserve"> Kumar R</w:t>
+        <w:t xml:space="preserve">, International Journal of Engineering Research &amp; Technology (IJERT), </w:t>
+      </w:r>
+      <w:r>
+        <w:t>Arpita K , Akhila M Jain, Avi Kumar R</w:t>
       </w:r>
     </w:p>
     <w:p/>
@@ -5521,9 +7412,9 @@
       </w:pPr>
     </w:p>
     <w:sectPr>
-      <w:headerReference w:type="default" r:id="rId35"/>
-      <w:footerReference w:type="default" r:id="rId36"/>
-      <w:footerReference w:type="first" r:id="rId37"/>
+      <w:headerReference w:type="default" r:id="rId41"/>
+      <w:footerReference w:type="default" r:id="rId42"/>
+      <w:footerReference w:type="first" r:id="rId43"/>
       <w:pgSz w:w="12240" w:h="15840"/>
       <w:pgMar w:top="720" w:right="900" w:bottom="720" w:left="1152" w:header="0" w:footer="272" w:gutter="0"/>
       <w:pgNumType w:start="1"/>
@@ -7012,7 +8903,7 @@
   <w:abstractNum w:abstractNumId="9" w15:restartNumberingAfterBreak="0">
     <w:nsid w:val="1C621B6D"/>
     <w:multiLevelType w:val="hybridMultilevel"/>
-    <w:tmpl w:val="B512FA1C"/>
+    <w:tmpl w:val="DF9602FE"/>
     <w:lvl w:ilvl="0" w:tplc="40090001">
       <w:start w:val="1"/>
       <w:numFmt w:val="bullet"/>
@@ -7438,6 +9329,95 @@
     </w:lvl>
   </w:abstractNum>
   <w:abstractNum w:abstractNumId="13" w15:restartNumberingAfterBreak="0">
+    <w:nsid w:val="2A4440C1"/>
+    <w:multiLevelType w:val="hybridMultilevel"/>
+    <w:tmpl w:val="3F28522C"/>
+    <w:lvl w:ilvl="0" w:tplc="1326DC26">
+      <w:start w:val="1"/>
+      <w:numFmt w:val="decimal"/>
+      <w:lvlText w:val="%1."/>
+      <w:lvlJc w:val="left"/>
+      <w:pPr>
+        <w:ind w:left="1080" w:hanging="720"/>
+      </w:pPr>
+      <w:rPr>
+        <w:rFonts w:hint="default"/>
+      </w:rPr>
+    </w:lvl>
+    <w:lvl w:ilvl="1" w:tplc="40090019" w:tentative="1">
+      <w:start w:val="1"/>
+      <w:numFmt w:val="lowerLetter"/>
+      <w:lvlText w:val="%2."/>
+      <w:lvlJc w:val="left"/>
+      <w:pPr>
+        <w:ind w:left="1440" w:hanging="360"/>
+      </w:pPr>
+    </w:lvl>
+    <w:lvl w:ilvl="2" w:tplc="4009001B" w:tentative="1">
+      <w:start w:val="1"/>
+      <w:numFmt w:val="lowerRoman"/>
+      <w:lvlText w:val="%3."/>
+      <w:lvlJc w:val="right"/>
+      <w:pPr>
+        <w:ind w:left="2160" w:hanging="180"/>
+      </w:pPr>
+    </w:lvl>
+    <w:lvl w:ilvl="3" w:tplc="4009000F" w:tentative="1">
+      <w:start w:val="1"/>
+      <w:numFmt w:val="decimal"/>
+      <w:lvlText w:val="%4."/>
+      <w:lvlJc w:val="left"/>
+      <w:pPr>
+        <w:ind w:left="2880" w:hanging="360"/>
+      </w:pPr>
+    </w:lvl>
+    <w:lvl w:ilvl="4" w:tplc="40090019" w:tentative="1">
+      <w:start w:val="1"/>
+      <w:numFmt w:val="lowerLetter"/>
+      <w:lvlText w:val="%5."/>
+      <w:lvlJc w:val="left"/>
+      <w:pPr>
+        <w:ind w:left="3600" w:hanging="360"/>
+      </w:pPr>
+    </w:lvl>
+    <w:lvl w:ilvl="5" w:tplc="4009001B" w:tentative="1">
+      <w:start w:val="1"/>
+      <w:numFmt w:val="lowerRoman"/>
+      <w:lvlText w:val="%6."/>
+      <w:lvlJc w:val="right"/>
+      <w:pPr>
+        <w:ind w:left="4320" w:hanging="180"/>
+      </w:pPr>
+    </w:lvl>
+    <w:lvl w:ilvl="6" w:tplc="4009000F" w:tentative="1">
+      <w:start w:val="1"/>
+      <w:numFmt w:val="decimal"/>
+      <w:lvlText w:val="%7."/>
+      <w:lvlJc w:val="left"/>
+      <w:pPr>
+        <w:ind w:left="5040" w:hanging="360"/>
+      </w:pPr>
+    </w:lvl>
+    <w:lvl w:ilvl="7" w:tplc="40090019" w:tentative="1">
+      <w:start w:val="1"/>
+      <w:numFmt w:val="lowerLetter"/>
+      <w:lvlText w:val="%8."/>
+      <w:lvlJc w:val="left"/>
+      <w:pPr>
+        <w:ind w:left="5760" w:hanging="360"/>
+      </w:pPr>
+    </w:lvl>
+    <w:lvl w:ilvl="8" w:tplc="4009001B" w:tentative="1">
+      <w:start w:val="1"/>
+      <w:numFmt w:val="lowerRoman"/>
+      <w:lvlText w:val="%9."/>
+      <w:lvlJc w:val="right"/>
+      <w:pPr>
+        <w:ind w:left="6480" w:hanging="180"/>
+      </w:pPr>
+    </w:lvl>
+  </w:abstractNum>
+  <w:abstractNum w:abstractNumId="14" w15:restartNumberingAfterBreak="0">
     <w:nsid w:val="2ACD47FF"/>
     <w:multiLevelType w:val="hybridMultilevel"/>
     <w:tmpl w:val="0E06445C"/>
@@ -7553,7 +9533,7 @@
       </w:rPr>
     </w:lvl>
   </w:abstractNum>
-  <w:abstractNum w:abstractNumId="14" w15:restartNumberingAfterBreak="0">
+  <w:abstractNum w:abstractNumId="15" w15:restartNumberingAfterBreak="0">
     <w:nsid w:val="2BC55265"/>
     <w:multiLevelType w:val="multilevel"/>
     <w:tmpl w:val="26F257B2"/>
@@ -7698,7 +9678,7 @@
       </w:rPr>
     </w:lvl>
   </w:abstractNum>
-  <w:abstractNum w:abstractNumId="15" w15:restartNumberingAfterBreak="0">
+  <w:abstractNum w:abstractNumId="16" w15:restartNumberingAfterBreak="0">
     <w:nsid w:val="2E8B35AE"/>
     <w:multiLevelType w:val="hybridMultilevel"/>
     <w:tmpl w:val="39C47FFA"/>
@@ -7811,7 +9791,7 @@
       </w:rPr>
     </w:lvl>
   </w:abstractNum>
-  <w:abstractNum w:abstractNumId="16" w15:restartNumberingAfterBreak="0">
+  <w:abstractNum w:abstractNumId="17" w15:restartNumberingAfterBreak="0">
     <w:nsid w:val="31E25650"/>
     <w:multiLevelType w:val="hybridMultilevel"/>
     <w:tmpl w:val="0B946E64"/>
@@ -7924,7 +9904,209 @@
       </w:rPr>
     </w:lvl>
   </w:abstractNum>
-  <w:abstractNum w:abstractNumId="17" w15:restartNumberingAfterBreak="0">
+  <w:abstractNum w:abstractNumId="18" w15:restartNumberingAfterBreak="0">
+    <w:nsid w:val="321D3C45"/>
+    <w:multiLevelType w:val="hybridMultilevel"/>
+    <w:tmpl w:val="D6028F78"/>
+    <w:lvl w:ilvl="0" w:tplc="40090001">
+      <w:start w:val="1"/>
+      <w:numFmt w:val="bullet"/>
+      <w:lvlText w:val=""/>
+      <w:lvlJc w:val="left"/>
+      <w:pPr>
+        <w:ind w:left="720" w:hanging="360"/>
+      </w:pPr>
+      <w:rPr>
+        <w:rFonts w:ascii="Symbol" w:hAnsi="Symbol" w:hint="default"/>
+      </w:rPr>
+    </w:lvl>
+    <w:lvl w:ilvl="1" w:tplc="40090003" w:tentative="1">
+      <w:start w:val="1"/>
+      <w:numFmt w:val="bullet"/>
+      <w:lvlText w:val="o"/>
+      <w:lvlJc w:val="left"/>
+      <w:pPr>
+        <w:ind w:left="1440" w:hanging="360"/>
+      </w:pPr>
+      <w:rPr>
+        <w:rFonts w:ascii="Courier New" w:hAnsi="Courier New" w:cs="Courier New" w:hint="default"/>
+      </w:rPr>
+    </w:lvl>
+    <w:lvl w:ilvl="2" w:tplc="40090005" w:tentative="1">
+      <w:start w:val="1"/>
+      <w:numFmt w:val="bullet"/>
+      <w:lvlText w:val=""/>
+      <w:lvlJc w:val="left"/>
+      <w:pPr>
+        <w:ind w:left="2160" w:hanging="360"/>
+      </w:pPr>
+      <w:rPr>
+        <w:rFonts w:ascii="Wingdings" w:hAnsi="Wingdings" w:hint="default"/>
+      </w:rPr>
+    </w:lvl>
+    <w:lvl w:ilvl="3" w:tplc="40090001" w:tentative="1">
+      <w:start w:val="1"/>
+      <w:numFmt w:val="bullet"/>
+      <w:lvlText w:val=""/>
+      <w:lvlJc w:val="left"/>
+      <w:pPr>
+        <w:ind w:left="2880" w:hanging="360"/>
+      </w:pPr>
+      <w:rPr>
+        <w:rFonts w:ascii="Symbol" w:hAnsi="Symbol" w:hint="default"/>
+      </w:rPr>
+    </w:lvl>
+    <w:lvl w:ilvl="4" w:tplc="40090003" w:tentative="1">
+      <w:start w:val="1"/>
+      <w:numFmt w:val="bullet"/>
+      <w:lvlText w:val="o"/>
+      <w:lvlJc w:val="left"/>
+      <w:pPr>
+        <w:ind w:left="3600" w:hanging="360"/>
+      </w:pPr>
+      <w:rPr>
+        <w:rFonts w:ascii="Courier New" w:hAnsi="Courier New" w:cs="Courier New" w:hint="default"/>
+      </w:rPr>
+    </w:lvl>
+    <w:lvl w:ilvl="5" w:tplc="40090005" w:tentative="1">
+      <w:start w:val="1"/>
+      <w:numFmt w:val="bullet"/>
+      <w:lvlText w:val=""/>
+      <w:lvlJc w:val="left"/>
+      <w:pPr>
+        <w:ind w:left="4320" w:hanging="360"/>
+      </w:pPr>
+      <w:rPr>
+        <w:rFonts w:ascii="Wingdings" w:hAnsi="Wingdings" w:hint="default"/>
+      </w:rPr>
+    </w:lvl>
+    <w:lvl w:ilvl="6" w:tplc="40090001" w:tentative="1">
+      <w:start w:val="1"/>
+      <w:numFmt w:val="bullet"/>
+      <w:lvlText w:val=""/>
+      <w:lvlJc w:val="left"/>
+      <w:pPr>
+        <w:ind w:left="5040" w:hanging="360"/>
+      </w:pPr>
+      <w:rPr>
+        <w:rFonts w:ascii="Symbol" w:hAnsi="Symbol" w:hint="default"/>
+      </w:rPr>
+    </w:lvl>
+    <w:lvl w:ilvl="7" w:tplc="40090003" w:tentative="1">
+      <w:start w:val="1"/>
+      <w:numFmt w:val="bullet"/>
+      <w:lvlText w:val="o"/>
+      <w:lvlJc w:val="left"/>
+      <w:pPr>
+        <w:ind w:left="5760" w:hanging="360"/>
+      </w:pPr>
+      <w:rPr>
+        <w:rFonts w:ascii="Courier New" w:hAnsi="Courier New" w:cs="Courier New" w:hint="default"/>
+      </w:rPr>
+    </w:lvl>
+    <w:lvl w:ilvl="8" w:tplc="40090005" w:tentative="1">
+      <w:start w:val="1"/>
+      <w:numFmt w:val="bullet"/>
+      <w:lvlText w:val=""/>
+      <w:lvlJc w:val="left"/>
+      <w:pPr>
+        <w:ind w:left="6480" w:hanging="360"/>
+      </w:pPr>
+      <w:rPr>
+        <w:rFonts w:ascii="Wingdings" w:hAnsi="Wingdings" w:hint="default"/>
+      </w:rPr>
+    </w:lvl>
+  </w:abstractNum>
+  <w:abstractNum w:abstractNumId="19" w15:restartNumberingAfterBreak="0">
+    <w:nsid w:val="3DAD53DD"/>
+    <w:multiLevelType w:val="hybridMultilevel"/>
+    <w:tmpl w:val="EE90B342"/>
+    <w:lvl w:ilvl="0" w:tplc="A38CBDE8">
+      <w:start w:val="4"/>
+      <w:numFmt w:val="upperLetter"/>
+      <w:lvlText w:val="%1."/>
+      <w:lvlJc w:val="left"/>
+      <w:pPr>
+        <w:ind w:left="720" w:hanging="720"/>
+      </w:pPr>
+      <w:rPr>
+        <w:rFonts w:hint="default"/>
+      </w:rPr>
+    </w:lvl>
+    <w:lvl w:ilvl="1" w:tplc="40090019" w:tentative="1">
+      <w:start w:val="1"/>
+      <w:numFmt w:val="lowerLetter"/>
+      <w:lvlText w:val="%2."/>
+      <w:lvlJc w:val="left"/>
+      <w:pPr>
+        <w:ind w:left="1080" w:hanging="360"/>
+      </w:pPr>
+    </w:lvl>
+    <w:lvl w:ilvl="2" w:tplc="4009001B" w:tentative="1">
+      <w:start w:val="1"/>
+      <w:numFmt w:val="lowerRoman"/>
+      <w:lvlText w:val="%3."/>
+      <w:lvlJc w:val="right"/>
+      <w:pPr>
+        <w:ind w:left="1800" w:hanging="180"/>
+      </w:pPr>
+    </w:lvl>
+    <w:lvl w:ilvl="3" w:tplc="4009000F" w:tentative="1">
+      <w:start w:val="1"/>
+      <w:numFmt w:val="decimal"/>
+      <w:lvlText w:val="%4."/>
+      <w:lvlJc w:val="left"/>
+      <w:pPr>
+        <w:ind w:left="2520" w:hanging="360"/>
+      </w:pPr>
+    </w:lvl>
+    <w:lvl w:ilvl="4" w:tplc="40090019" w:tentative="1">
+      <w:start w:val="1"/>
+      <w:numFmt w:val="lowerLetter"/>
+      <w:lvlText w:val="%5."/>
+      <w:lvlJc w:val="left"/>
+      <w:pPr>
+        <w:ind w:left="3240" w:hanging="360"/>
+      </w:pPr>
+    </w:lvl>
+    <w:lvl w:ilvl="5" w:tplc="4009001B" w:tentative="1">
+      <w:start w:val="1"/>
+      <w:numFmt w:val="lowerRoman"/>
+      <w:lvlText w:val="%6."/>
+      <w:lvlJc w:val="right"/>
+      <w:pPr>
+        <w:ind w:left="3960" w:hanging="180"/>
+      </w:pPr>
+    </w:lvl>
+    <w:lvl w:ilvl="6" w:tplc="4009000F" w:tentative="1">
+      <w:start w:val="1"/>
+      <w:numFmt w:val="decimal"/>
+      <w:lvlText w:val="%7."/>
+      <w:lvlJc w:val="left"/>
+      <w:pPr>
+        <w:ind w:left="4680" w:hanging="360"/>
+      </w:pPr>
+    </w:lvl>
+    <w:lvl w:ilvl="7" w:tplc="40090019" w:tentative="1">
+      <w:start w:val="1"/>
+      <w:numFmt w:val="lowerLetter"/>
+      <w:lvlText w:val="%8."/>
+      <w:lvlJc w:val="left"/>
+      <w:pPr>
+        <w:ind w:left="5400" w:hanging="360"/>
+      </w:pPr>
+    </w:lvl>
+    <w:lvl w:ilvl="8" w:tplc="4009001B" w:tentative="1">
+      <w:start w:val="1"/>
+      <w:numFmt w:val="lowerRoman"/>
+      <w:lvlText w:val="%9."/>
+      <w:lvlJc w:val="right"/>
+      <w:pPr>
+        <w:ind w:left="6120" w:hanging="180"/>
+      </w:pPr>
+    </w:lvl>
+  </w:abstractNum>
+  <w:abstractNum w:abstractNumId="20" w15:restartNumberingAfterBreak="0">
     <w:nsid w:val="44A06578"/>
     <w:multiLevelType w:val="hybridMultilevel"/>
     <w:tmpl w:val="DC065EC8"/>
@@ -8037,7 +10219,7 @@
       </w:rPr>
     </w:lvl>
   </w:abstractNum>
-  <w:abstractNum w:abstractNumId="18" w15:restartNumberingAfterBreak="0">
+  <w:abstractNum w:abstractNumId="21" w15:restartNumberingAfterBreak="0">
     <w:nsid w:val="460E4898"/>
     <w:multiLevelType w:val="hybridMultilevel"/>
     <w:tmpl w:val="B63466A2"/>
@@ -8126,7 +10308,7 @@
       </w:pPr>
     </w:lvl>
   </w:abstractNum>
-  <w:abstractNum w:abstractNumId="19" w15:restartNumberingAfterBreak="0">
+  <w:abstractNum w:abstractNumId="22" w15:restartNumberingAfterBreak="0">
     <w:nsid w:val="4B2D424C"/>
     <w:multiLevelType w:val="hybridMultilevel"/>
     <w:tmpl w:val="0B481740"/>
@@ -8215,7 +10397,7 @@
       </w:pPr>
     </w:lvl>
   </w:abstractNum>
-  <w:abstractNum w:abstractNumId="20" w15:restartNumberingAfterBreak="0">
+  <w:abstractNum w:abstractNumId="23" w15:restartNumberingAfterBreak="0">
     <w:nsid w:val="54DA687B"/>
     <w:multiLevelType w:val="hybridMultilevel"/>
     <w:tmpl w:val="C618FBCC"/>
@@ -8304,7 +10486,7 @@
       </w:pPr>
     </w:lvl>
   </w:abstractNum>
-  <w:abstractNum w:abstractNumId="21" w15:restartNumberingAfterBreak="0">
+  <w:abstractNum w:abstractNumId="24" w15:restartNumberingAfterBreak="0">
     <w:nsid w:val="5C685C13"/>
     <w:multiLevelType w:val="hybridMultilevel"/>
     <w:tmpl w:val="35B6F4B8"/>
@@ -8417,7 +10599,7 @@
       </w:rPr>
     </w:lvl>
   </w:abstractNum>
-  <w:abstractNum w:abstractNumId="22" w15:restartNumberingAfterBreak="0">
+  <w:abstractNum w:abstractNumId="25" w15:restartNumberingAfterBreak="0">
     <w:nsid w:val="5E4D7CD3"/>
     <w:multiLevelType w:val="hybridMultilevel"/>
     <w:tmpl w:val="F746E90A"/>
@@ -8530,7 +10712,93 @@
       </w:rPr>
     </w:lvl>
   </w:abstractNum>
-  <w:abstractNum w:abstractNumId="23" w15:restartNumberingAfterBreak="0">
+  <w:abstractNum w:abstractNumId="26" w15:restartNumberingAfterBreak="0">
+    <w:nsid w:val="609D44B0"/>
+    <w:multiLevelType w:val="multilevel"/>
+    <w:tmpl w:val="609D44B0"/>
+    <w:lvl w:ilvl="0">
+      <w:start w:val="1"/>
+      <w:numFmt w:val="upperLetter"/>
+      <w:lvlText w:val="%1."/>
+      <w:lvlJc w:val="left"/>
+      <w:pPr>
+        <w:ind w:left="720" w:hanging="360"/>
+      </w:pPr>
+    </w:lvl>
+    <w:lvl w:ilvl="1">
+      <w:start w:val="1"/>
+      <w:numFmt w:val="lowerLetter"/>
+      <w:lvlText w:val="%2."/>
+      <w:lvlJc w:val="left"/>
+      <w:pPr>
+        <w:ind w:left="1440" w:hanging="360"/>
+      </w:pPr>
+    </w:lvl>
+    <w:lvl w:ilvl="2">
+      <w:start w:val="1"/>
+      <w:numFmt w:val="lowerRoman"/>
+      <w:lvlText w:val="%3."/>
+      <w:lvlJc w:val="right"/>
+      <w:pPr>
+        <w:ind w:left="2160" w:hanging="180"/>
+      </w:pPr>
+    </w:lvl>
+    <w:lvl w:ilvl="3">
+      <w:start w:val="1"/>
+      <w:numFmt w:val="decimal"/>
+      <w:lvlText w:val="%4."/>
+      <w:lvlJc w:val="left"/>
+      <w:pPr>
+        <w:ind w:left="2880" w:hanging="360"/>
+      </w:pPr>
+    </w:lvl>
+    <w:lvl w:ilvl="4">
+      <w:start w:val="1"/>
+      <w:numFmt w:val="lowerLetter"/>
+      <w:lvlText w:val="%5."/>
+      <w:lvlJc w:val="left"/>
+      <w:pPr>
+        <w:ind w:left="3600" w:hanging="360"/>
+      </w:pPr>
+    </w:lvl>
+    <w:lvl w:ilvl="5">
+      <w:start w:val="1"/>
+      <w:numFmt w:val="lowerRoman"/>
+      <w:lvlText w:val="%6."/>
+      <w:lvlJc w:val="right"/>
+      <w:pPr>
+        <w:ind w:left="4320" w:hanging="180"/>
+      </w:pPr>
+    </w:lvl>
+    <w:lvl w:ilvl="6">
+      <w:start w:val="1"/>
+      <w:numFmt w:val="decimal"/>
+      <w:lvlText w:val="%7."/>
+      <w:lvlJc w:val="left"/>
+      <w:pPr>
+        <w:ind w:left="5040" w:hanging="360"/>
+      </w:pPr>
+    </w:lvl>
+    <w:lvl w:ilvl="7">
+      <w:start w:val="1"/>
+      <w:numFmt w:val="lowerLetter"/>
+      <w:lvlText w:val="%8."/>
+      <w:lvlJc w:val="left"/>
+      <w:pPr>
+        <w:ind w:left="5760" w:hanging="360"/>
+      </w:pPr>
+    </w:lvl>
+    <w:lvl w:ilvl="8">
+      <w:start w:val="1"/>
+      <w:numFmt w:val="lowerRoman"/>
+      <w:lvlText w:val="%9."/>
+      <w:lvlJc w:val="right"/>
+      <w:pPr>
+        <w:ind w:left="6480" w:hanging="180"/>
+      </w:pPr>
+    </w:lvl>
+  </w:abstractNum>
+  <w:abstractNum w:abstractNumId="27" w15:restartNumberingAfterBreak="0">
     <w:nsid w:val="63807870"/>
     <w:multiLevelType w:val="hybridMultilevel"/>
     <w:tmpl w:val="D07A7ED8"/>
@@ -8620,7 +10888,7 @@
       </w:pPr>
     </w:lvl>
   </w:abstractNum>
-  <w:abstractNum w:abstractNumId="24" w15:restartNumberingAfterBreak="0">
+  <w:abstractNum w:abstractNumId="28" w15:restartNumberingAfterBreak="0">
     <w:nsid w:val="653025FD"/>
     <w:multiLevelType w:val="hybridMultilevel"/>
     <w:tmpl w:val="6AC6A47C"/>
@@ -8709,7 +10977,120 @@
       </w:pPr>
     </w:lvl>
   </w:abstractNum>
-  <w:abstractNum w:abstractNumId="25" w15:restartNumberingAfterBreak="0">
+  <w:abstractNum w:abstractNumId="29" w15:restartNumberingAfterBreak="0">
+    <w:nsid w:val="6728320E"/>
+    <w:multiLevelType w:val="hybridMultilevel"/>
+    <w:tmpl w:val="12583C08"/>
+    <w:lvl w:ilvl="0" w:tplc="40090001">
+      <w:start w:val="1"/>
+      <w:numFmt w:val="bullet"/>
+      <w:lvlText w:val=""/>
+      <w:lvlJc w:val="left"/>
+      <w:pPr>
+        <w:ind w:left="1800" w:hanging="360"/>
+      </w:pPr>
+      <w:rPr>
+        <w:rFonts w:ascii="Symbol" w:hAnsi="Symbol" w:hint="default"/>
+      </w:rPr>
+    </w:lvl>
+    <w:lvl w:ilvl="1" w:tplc="40090003" w:tentative="1">
+      <w:start w:val="1"/>
+      <w:numFmt w:val="bullet"/>
+      <w:lvlText w:val="o"/>
+      <w:lvlJc w:val="left"/>
+      <w:pPr>
+        <w:ind w:left="2520" w:hanging="360"/>
+      </w:pPr>
+      <w:rPr>
+        <w:rFonts w:ascii="Courier New" w:hAnsi="Courier New" w:cs="Courier New" w:hint="default"/>
+      </w:rPr>
+    </w:lvl>
+    <w:lvl w:ilvl="2" w:tplc="40090005" w:tentative="1">
+      <w:start w:val="1"/>
+      <w:numFmt w:val="bullet"/>
+      <w:lvlText w:val=""/>
+      <w:lvlJc w:val="left"/>
+      <w:pPr>
+        <w:ind w:left="3240" w:hanging="360"/>
+      </w:pPr>
+      <w:rPr>
+        <w:rFonts w:ascii="Wingdings" w:hAnsi="Wingdings" w:hint="default"/>
+      </w:rPr>
+    </w:lvl>
+    <w:lvl w:ilvl="3" w:tplc="40090001" w:tentative="1">
+      <w:start w:val="1"/>
+      <w:numFmt w:val="bullet"/>
+      <w:lvlText w:val=""/>
+      <w:lvlJc w:val="left"/>
+      <w:pPr>
+        <w:ind w:left="3960" w:hanging="360"/>
+      </w:pPr>
+      <w:rPr>
+        <w:rFonts w:ascii="Symbol" w:hAnsi="Symbol" w:hint="default"/>
+      </w:rPr>
+    </w:lvl>
+    <w:lvl w:ilvl="4" w:tplc="40090003" w:tentative="1">
+      <w:start w:val="1"/>
+      <w:numFmt w:val="bullet"/>
+      <w:lvlText w:val="o"/>
+      <w:lvlJc w:val="left"/>
+      <w:pPr>
+        <w:ind w:left="4680" w:hanging="360"/>
+      </w:pPr>
+      <w:rPr>
+        <w:rFonts w:ascii="Courier New" w:hAnsi="Courier New" w:cs="Courier New" w:hint="default"/>
+      </w:rPr>
+    </w:lvl>
+    <w:lvl w:ilvl="5" w:tplc="40090005" w:tentative="1">
+      <w:start w:val="1"/>
+      <w:numFmt w:val="bullet"/>
+      <w:lvlText w:val=""/>
+      <w:lvlJc w:val="left"/>
+      <w:pPr>
+        <w:ind w:left="5400" w:hanging="360"/>
+      </w:pPr>
+      <w:rPr>
+        <w:rFonts w:ascii="Wingdings" w:hAnsi="Wingdings" w:hint="default"/>
+      </w:rPr>
+    </w:lvl>
+    <w:lvl w:ilvl="6" w:tplc="40090001" w:tentative="1">
+      <w:start w:val="1"/>
+      <w:numFmt w:val="bullet"/>
+      <w:lvlText w:val=""/>
+      <w:lvlJc w:val="left"/>
+      <w:pPr>
+        <w:ind w:left="6120" w:hanging="360"/>
+      </w:pPr>
+      <w:rPr>
+        <w:rFonts w:ascii="Symbol" w:hAnsi="Symbol" w:hint="default"/>
+      </w:rPr>
+    </w:lvl>
+    <w:lvl w:ilvl="7" w:tplc="40090003" w:tentative="1">
+      <w:start w:val="1"/>
+      <w:numFmt w:val="bullet"/>
+      <w:lvlText w:val="o"/>
+      <w:lvlJc w:val="left"/>
+      <w:pPr>
+        <w:ind w:left="6840" w:hanging="360"/>
+      </w:pPr>
+      <w:rPr>
+        <w:rFonts w:ascii="Courier New" w:hAnsi="Courier New" w:cs="Courier New" w:hint="default"/>
+      </w:rPr>
+    </w:lvl>
+    <w:lvl w:ilvl="8" w:tplc="40090005" w:tentative="1">
+      <w:start w:val="1"/>
+      <w:numFmt w:val="bullet"/>
+      <w:lvlText w:val=""/>
+      <w:lvlJc w:val="left"/>
+      <w:pPr>
+        <w:ind w:left="7560" w:hanging="360"/>
+      </w:pPr>
+      <w:rPr>
+        <w:rFonts w:ascii="Wingdings" w:hAnsi="Wingdings" w:hint="default"/>
+      </w:rPr>
+    </w:lvl>
+  </w:abstractNum>
+  <w:abstractNum w:abstractNumId="30" w15:restartNumberingAfterBreak="0">
     <w:nsid w:val="6AA80048"/>
     <w:multiLevelType w:val="hybridMultilevel"/>
     <w:tmpl w:val="D4DED0A6"/>
@@ -8822,7 +11203,7 @@
       </w:rPr>
     </w:lvl>
   </w:abstractNum>
-  <w:abstractNum w:abstractNumId="26" w15:restartNumberingAfterBreak="0">
+  <w:abstractNum w:abstractNumId="31" w15:restartNumberingAfterBreak="0">
     <w:nsid w:val="6CC75977"/>
     <w:multiLevelType w:val="hybridMultilevel"/>
     <w:tmpl w:val="EF0C3A72"/>
@@ -8935,7 +11316,7 @@
       </w:rPr>
     </w:lvl>
   </w:abstractNum>
-  <w:abstractNum w:abstractNumId="27" w15:restartNumberingAfterBreak="0">
+  <w:abstractNum w:abstractNumId="32" w15:restartNumberingAfterBreak="0">
     <w:nsid w:val="707B6714"/>
     <w:multiLevelType w:val="hybridMultilevel"/>
     <w:tmpl w:val="57723F42"/>
@@ -9048,7 +11429,7 @@
       </w:rPr>
     </w:lvl>
   </w:abstractNum>
-  <w:abstractNum w:abstractNumId="28" w15:restartNumberingAfterBreak="0">
+  <w:abstractNum w:abstractNumId="33" w15:restartNumberingAfterBreak="0">
     <w:nsid w:val="733D4D52"/>
     <w:multiLevelType w:val="hybridMultilevel"/>
     <w:tmpl w:val="E9308678"/>
@@ -9137,7 +11518,7 @@
       </w:pPr>
     </w:lvl>
   </w:abstractNum>
-  <w:abstractNum w:abstractNumId="29" w15:restartNumberingAfterBreak="0">
+  <w:abstractNum w:abstractNumId="34" w15:restartNumberingAfterBreak="0">
     <w:nsid w:val="7DBB42B8"/>
     <w:multiLevelType w:val="hybridMultilevel"/>
     <w:tmpl w:val="ADBA58A6"/>
@@ -9226,38 +11607,151 @@
       </w:pPr>
     </w:lvl>
   </w:abstractNum>
+  <w:abstractNum w:abstractNumId="35" w15:restartNumberingAfterBreak="0">
+    <w:nsid w:val="7E9616FD"/>
+    <w:multiLevelType w:val="hybridMultilevel"/>
+    <w:tmpl w:val="38765268"/>
+    <w:lvl w:ilvl="0" w:tplc="40090001">
+      <w:start w:val="1"/>
+      <w:numFmt w:val="bullet"/>
+      <w:lvlText w:val=""/>
+      <w:lvlJc w:val="left"/>
+      <w:pPr>
+        <w:ind w:left="1440" w:hanging="360"/>
+      </w:pPr>
+      <w:rPr>
+        <w:rFonts w:ascii="Symbol" w:hAnsi="Symbol" w:hint="default"/>
+      </w:rPr>
+    </w:lvl>
+    <w:lvl w:ilvl="1" w:tplc="40090003" w:tentative="1">
+      <w:start w:val="1"/>
+      <w:numFmt w:val="bullet"/>
+      <w:lvlText w:val="o"/>
+      <w:lvlJc w:val="left"/>
+      <w:pPr>
+        <w:ind w:left="2160" w:hanging="360"/>
+      </w:pPr>
+      <w:rPr>
+        <w:rFonts w:ascii="Courier New" w:hAnsi="Courier New" w:cs="Courier New" w:hint="default"/>
+      </w:rPr>
+    </w:lvl>
+    <w:lvl w:ilvl="2" w:tplc="40090005" w:tentative="1">
+      <w:start w:val="1"/>
+      <w:numFmt w:val="bullet"/>
+      <w:lvlText w:val=""/>
+      <w:lvlJc w:val="left"/>
+      <w:pPr>
+        <w:ind w:left="2880" w:hanging="360"/>
+      </w:pPr>
+      <w:rPr>
+        <w:rFonts w:ascii="Wingdings" w:hAnsi="Wingdings" w:hint="default"/>
+      </w:rPr>
+    </w:lvl>
+    <w:lvl w:ilvl="3" w:tplc="40090001" w:tentative="1">
+      <w:start w:val="1"/>
+      <w:numFmt w:val="bullet"/>
+      <w:lvlText w:val=""/>
+      <w:lvlJc w:val="left"/>
+      <w:pPr>
+        <w:ind w:left="3600" w:hanging="360"/>
+      </w:pPr>
+      <w:rPr>
+        <w:rFonts w:ascii="Symbol" w:hAnsi="Symbol" w:hint="default"/>
+      </w:rPr>
+    </w:lvl>
+    <w:lvl w:ilvl="4" w:tplc="40090003" w:tentative="1">
+      <w:start w:val="1"/>
+      <w:numFmt w:val="bullet"/>
+      <w:lvlText w:val="o"/>
+      <w:lvlJc w:val="left"/>
+      <w:pPr>
+        <w:ind w:left="4320" w:hanging="360"/>
+      </w:pPr>
+      <w:rPr>
+        <w:rFonts w:ascii="Courier New" w:hAnsi="Courier New" w:cs="Courier New" w:hint="default"/>
+      </w:rPr>
+    </w:lvl>
+    <w:lvl w:ilvl="5" w:tplc="40090005" w:tentative="1">
+      <w:start w:val="1"/>
+      <w:numFmt w:val="bullet"/>
+      <w:lvlText w:val=""/>
+      <w:lvlJc w:val="left"/>
+      <w:pPr>
+        <w:ind w:left="5040" w:hanging="360"/>
+      </w:pPr>
+      <w:rPr>
+        <w:rFonts w:ascii="Wingdings" w:hAnsi="Wingdings" w:hint="default"/>
+      </w:rPr>
+    </w:lvl>
+    <w:lvl w:ilvl="6" w:tplc="40090001" w:tentative="1">
+      <w:start w:val="1"/>
+      <w:numFmt w:val="bullet"/>
+      <w:lvlText w:val=""/>
+      <w:lvlJc w:val="left"/>
+      <w:pPr>
+        <w:ind w:left="5760" w:hanging="360"/>
+      </w:pPr>
+      <w:rPr>
+        <w:rFonts w:ascii="Symbol" w:hAnsi="Symbol" w:hint="default"/>
+      </w:rPr>
+    </w:lvl>
+    <w:lvl w:ilvl="7" w:tplc="40090003" w:tentative="1">
+      <w:start w:val="1"/>
+      <w:numFmt w:val="bullet"/>
+      <w:lvlText w:val="o"/>
+      <w:lvlJc w:val="left"/>
+      <w:pPr>
+        <w:ind w:left="6480" w:hanging="360"/>
+      </w:pPr>
+      <w:rPr>
+        <w:rFonts w:ascii="Courier New" w:hAnsi="Courier New" w:cs="Courier New" w:hint="default"/>
+      </w:rPr>
+    </w:lvl>
+    <w:lvl w:ilvl="8" w:tplc="40090005" w:tentative="1">
+      <w:start w:val="1"/>
+      <w:numFmt w:val="bullet"/>
+      <w:lvlText w:val=""/>
+      <w:lvlJc w:val="left"/>
+      <w:pPr>
+        <w:ind w:left="7200" w:hanging="360"/>
+      </w:pPr>
+      <w:rPr>
+        <w:rFonts w:ascii="Wingdings" w:hAnsi="Wingdings" w:hint="default"/>
+      </w:rPr>
+    </w:lvl>
+  </w:abstractNum>
   <w:num w:numId="1">
-    <w:abstractNumId w:val="22"/>
+    <w:abstractNumId w:val="25"/>
   </w:num>
   <w:num w:numId="2">
-    <w:abstractNumId w:val="13"/>
+    <w:abstractNumId w:val="14"/>
   </w:num>
   <w:num w:numId="3">
-    <w:abstractNumId w:val="18"/>
+    <w:abstractNumId w:val="21"/>
   </w:num>
   <w:num w:numId="4">
-    <w:abstractNumId w:val="29"/>
+    <w:abstractNumId w:val="34"/>
   </w:num>
   <w:num w:numId="5">
-    <w:abstractNumId w:val="23"/>
+    <w:abstractNumId w:val="27"/>
   </w:num>
   <w:num w:numId="6">
     <w:abstractNumId w:val="3"/>
   </w:num>
   <w:num w:numId="7">
-    <w:abstractNumId w:val="28"/>
+    <w:abstractNumId w:val="33"/>
   </w:num>
   <w:num w:numId="8">
     <w:abstractNumId w:val="12"/>
   </w:num>
   <w:num w:numId="9">
-    <w:abstractNumId w:val="20"/>
+    <w:abstractNumId w:val="23"/>
   </w:num>
   <w:num w:numId="10">
     <w:abstractNumId w:val="1"/>
   </w:num>
   <w:num w:numId="11">
-    <w:abstractNumId w:val="26"/>
+    <w:abstractNumId w:val="31"/>
   </w:num>
   <w:num w:numId="12">
     <w:abstractNumId w:val="7"/>
@@ -9266,13 +11760,13 @@
     <w:abstractNumId w:val="8"/>
   </w:num>
   <w:num w:numId="14">
-    <w:abstractNumId w:val="14"/>
+    <w:abstractNumId w:val="15"/>
   </w:num>
   <w:num w:numId="15">
-    <w:abstractNumId w:val="21"/>
+    <w:abstractNumId w:val="24"/>
   </w:num>
   <w:num w:numId="16">
-    <w:abstractNumId w:val="17"/>
+    <w:abstractNumId w:val="20"/>
   </w:num>
   <w:num w:numId="17">
     <w:abstractNumId w:val="10"/>
@@ -9281,7 +11775,7 @@
     <w:abstractNumId w:val="2"/>
   </w:num>
   <w:num w:numId="19">
-    <w:abstractNumId w:val="15"/>
+    <w:abstractNumId w:val="16"/>
   </w:num>
   <w:num w:numId="20">
     <w:abstractNumId w:val="0"/>
@@ -9293,16 +11787,16 @@
     <w:abstractNumId w:val="11"/>
   </w:num>
   <w:num w:numId="23">
-    <w:abstractNumId w:val="25"/>
+    <w:abstractNumId w:val="30"/>
   </w:num>
   <w:num w:numId="24">
     <w:abstractNumId w:val="4"/>
   </w:num>
   <w:num w:numId="25">
-    <w:abstractNumId w:val="16"/>
+    <w:abstractNumId w:val="17"/>
   </w:num>
   <w:num w:numId="26">
-    <w:abstractNumId w:val="27"/>
+    <w:abstractNumId w:val="32"/>
   </w:num>
   <w:num w:numId="27">
     <w:abstractNumId w:val="6"/>
@@ -9311,10 +11805,55 @@
     <w:abstractNumId w:val="9"/>
   </w:num>
   <w:num w:numId="29">
-    <w:abstractNumId w:val="24"/>
+    <w:abstractNumId w:val="28"/>
   </w:num>
   <w:num w:numId="30">
+    <w:abstractNumId w:val="22"/>
+  </w:num>
+  <w:num w:numId="31">
+    <w:abstractNumId w:val="35"/>
+  </w:num>
+  <w:num w:numId="32">
+    <w:abstractNumId w:val="29"/>
+  </w:num>
+  <w:num w:numId="33">
+    <w:abstractNumId w:val="18"/>
+  </w:num>
+  <w:num w:numId="34">
     <w:abstractNumId w:val="19"/>
+  </w:num>
+  <w:num w:numId="35">
+    <w:abstractNumId w:val="13"/>
+  </w:num>
+  <w:num w:numId="36">
+    <w:abstractNumId w:val="26"/>
+    <w:lvlOverride w:ilvl="0">
+      <w:startOverride w:val="1"/>
+    </w:lvlOverride>
+    <w:lvlOverride w:ilvl="1">
+      <w:startOverride w:val="1"/>
+    </w:lvlOverride>
+    <w:lvlOverride w:ilvl="2">
+      <w:startOverride w:val="1"/>
+    </w:lvlOverride>
+    <w:lvlOverride w:ilvl="3">
+      <w:startOverride w:val="1"/>
+    </w:lvlOverride>
+    <w:lvlOverride w:ilvl="4">
+      <w:startOverride w:val="1"/>
+    </w:lvlOverride>
+    <w:lvlOverride w:ilvl="5">
+      <w:startOverride w:val="1"/>
+    </w:lvlOverride>
+    <w:lvlOverride w:ilvl="6">
+      <w:startOverride w:val="1"/>
+    </w:lvlOverride>
+    <w:lvlOverride w:ilvl="7">
+      <w:startOverride w:val="1"/>
+    </w:lvlOverride>
+    <w:lvlOverride w:ilvl="8">
+      <w:startOverride w:val="1"/>
+    </w:lvlOverride>
   </w:num>
 </w:numbering>
 </file>
@@ -9403,7 +11942,7 @@
     <w:lsdException w:name="Closing" w:semiHidden="1" w:unhideWhenUsed="1"/>
     <w:lsdException w:name="Signature" w:semiHidden="1" w:unhideWhenUsed="1"/>
     <w:lsdException w:name="Default Paragraph Font" w:semiHidden="1" w:uiPriority="1" w:unhideWhenUsed="1"/>
-    <w:lsdException w:name="Body Text" w:semiHidden="1" w:unhideWhenUsed="1"/>
+    <w:lsdException w:name="Body Text" w:semiHidden="1" w:uiPriority="1" w:unhideWhenUsed="1" w:qFormat="1"/>
     <w:lsdException w:name="Body Text Indent" w:semiHidden="1" w:unhideWhenUsed="1"/>
     <w:lsdException w:name="List Continue" w:semiHidden="1" w:unhideWhenUsed="1"/>
     <w:lsdException w:name="List Continue 2" w:semiHidden="1" w:unhideWhenUsed="1"/>
@@ -10551,6 +13090,52 @@
       <w:lang w:val="en-IN"/>
     </w:rPr>
   </w:style>
+  <w:style w:type="paragraph" w:styleId="BodyText">
+    <w:name w:val="Body Text"/>
+    <w:basedOn w:val="Normal"/>
+    <w:link w:val="BodyTextChar"/>
+    <w:uiPriority w:val="1"/>
+    <w:semiHidden/>
+    <w:unhideWhenUsed/>
+    <w:qFormat/>
+    <w:rsid w:val="00DD6C33"/>
+    <w:pPr>
+      <w:widowControl w:val="0"/>
+      <w:autoSpaceDE w:val="0"/>
+      <w:autoSpaceDN w:val="0"/>
+      <w:spacing w:line="240" w:lineRule="auto"/>
+    </w:pPr>
+    <w:rPr>
+      <w:rFonts w:ascii="Times New Roman" w:eastAsia="Times New Roman" w:hAnsi="Times New Roman" w:cs="Times New Roman"/>
+      <w:szCs w:val="24"/>
+      <w:lang w:bidi="en-US"/>
+    </w:rPr>
+  </w:style>
+  <w:style w:type="character" w:customStyle="1" w:styleId="BodyTextChar">
+    <w:name w:val="Body Text Char"/>
+    <w:basedOn w:val="DefaultParagraphFont"/>
+    <w:link w:val="BodyText"/>
+    <w:uiPriority w:val="1"/>
+    <w:semiHidden/>
+    <w:rsid w:val="00DD6C33"/>
+    <w:rPr>
+      <w:rFonts w:ascii="Times New Roman" w:eastAsia="Times New Roman" w:hAnsi="Times New Roman" w:cs="Times New Roman"/>
+      <w:sz w:val="24"/>
+      <w:szCs w:val="24"/>
+      <w:lang w:bidi="en-US"/>
+    </w:rPr>
+  </w:style>
+  <w:style w:type="paragraph" w:customStyle="1" w:styleId="ListParagraph1">
+    <w:name w:val="List Paragraph1"/>
+    <w:basedOn w:val="Normal"/>
+    <w:uiPriority w:val="34"/>
+    <w:qFormat/>
+    <w:rsid w:val="00DD6C33"/>
+    <w:pPr>
+      <w:ind w:left="720"/>
+      <w:contextualSpacing/>
+    </w:pPr>
+  </w:style>
 </w:styles>
 </file>
 
@@ -10780,15 +13365,6 @@
 </file>
 
 <file path=customXml/item1.xml><?xml version="1.0" encoding="utf-8"?>
-<?mso-contentType ?>
-<FormTemplates xmlns="http://schemas.microsoft.com/sharepoint/v3/contenttype/forms">
-  <Display>DocumentLibraryForm</Display>
-  <Edit>DocumentLibraryForm</Edit>
-  <New>DocumentLibraryForm</New>
-</FormTemplates>
-</file>
-
-<file path=customXml/item2.xml><?xml version="1.0" encoding="utf-8"?>
 <ct:contentTypeSchema xmlns:ct="http://schemas.microsoft.com/office/2006/metadata/contentType" xmlns:ma="http://schemas.microsoft.com/office/2006/metadata/properties/metaAttributes" ct:_="" ma:_="" ma:contentTypeName="Document" ma:contentTypeID="0x010100B12A0075F20F844D913120172F4281D9" ma:contentTypeVersion="10" ma:contentTypeDescription="Create a new document." ma:contentTypeScope="" ma:versionID="0a259a327aec673cce29fd81cadeed77">
   <xsd:schema xmlns:xsd="http://www.w3.org/2001/XMLSchema" xmlns:xs="http://www.w3.org/2001/XMLSchema" xmlns:p="http://schemas.microsoft.com/office/2006/metadata/properties" xmlns:ns2="f57d8f2f-452f-4543-adb2-f64e69cf95d8" xmlns:ns3="560f607a-810b-43d4-9489-f52adef10293" targetNamespace="http://schemas.microsoft.com/office/2006/metadata/properties" ma:root="true" ma:fieldsID="9f3541dca4a30d5cef5a3184ee05cf5c" ns2:_="" ns3:_="">
     <xsd:import namespace="f57d8f2f-452f-4543-adb2-f64e69cf95d8"/>
@@ -10991,6 +13567,15 @@
 </ct:contentTypeSchema>
 </file>
 
+<file path=customXml/item2.xml><?xml version="1.0" encoding="utf-8"?>
+<?mso-contentType ?>
+<FormTemplates xmlns="http://schemas.microsoft.com/sharepoint/v3/contenttype/forms">
+  <Display>DocumentLibraryForm</Display>
+  <Edit>DocumentLibraryForm</Edit>
+  <New>DocumentLibraryForm</New>
+</FormTemplates>
+</file>
+
 <file path=customXml/item3.xml><?xml version="1.0" encoding="utf-8"?>
 <p:properties xmlns:p="http://schemas.microsoft.com/office/2006/metadata/properties" xmlns:xsi="http://www.w3.org/2001/XMLSchema-instance" xmlns:pc="http://schemas.microsoft.com/office/infopath/2007/PartnerControls">
   <documentManagement>
@@ -11026,14 +13611,6 @@
 </file>
 
 <file path=customXml/itemProps1.xml><?xml version="1.0" encoding="utf-8"?>
-<ds:datastoreItem xmlns:ds="http://schemas.openxmlformats.org/officeDocument/2006/customXml" ds:itemID="{49B82763-11BA-4569-BE14-8F5D9CF3712E}">
-  <ds:schemaRefs>
-    <ds:schemaRef ds:uri="http://schemas.microsoft.com/sharepoint/v3/contenttype/forms"/>
-  </ds:schemaRefs>
-</ds:datastoreItem>
-</file>
-
-<file path=customXml/itemProps2.xml><?xml version="1.0" encoding="utf-8"?>
 <ds:datastoreItem xmlns:ds="http://schemas.openxmlformats.org/officeDocument/2006/customXml" ds:itemID="{C7B92D7F-4CB8-4470-A062-56E6F93F9E6A}">
   <ds:schemaRefs>
     <ds:schemaRef ds:uri="http://schemas.microsoft.com/office/2006/metadata/contentType"/>
@@ -11052,6 +13629,14 @@
 </ds:datastoreItem>
 </file>
 
+<file path=customXml/itemProps2.xml><?xml version="1.0" encoding="utf-8"?>
+<ds:datastoreItem xmlns:ds="http://schemas.openxmlformats.org/officeDocument/2006/customXml" ds:itemID="{49B82763-11BA-4569-BE14-8F5D9CF3712E}">
+  <ds:schemaRefs>
+    <ds:schemaRef ds:uri="http://schemas.microsoft.com/sharepoint/v3/contenttype/forms"/>
+  </ds:schemaRefs>
+</ds:datastoreItem>
+</file>
+
 <file path=customXml/itemProps3.xml><?xml version="1.0" encoding="utf-8"?>
 <ds:datastoreItem xmlns:ds="http://schemas.openxmlformats.org/officeDocument/2006/customXml" ds:itemID="{A5B64753-B9D4-4CDC-AF55-F17D3633DF46}">
   <ds:schemaRefs>

</xml_diff>